<commit_message>
Update Xử lí Quản lí danh mục.docx
</commit_message>
<xml_diff>
--- a/XỬ LÝ/Xử lí Quản lí danh mục.docx
+++ b/XỬ LÝ/Xử lí Quản lí danh mục.docx
@@ -5131,6 +5131,15 @@
                 <w:lang w:val="en-US"/>
               </w:rPr>
             </w:pPr>
+            <w:r>
+              <w:rPr>
+                <w:rFonts w:ascii="Times New Roman" w:hAnsi="Times New Roman" w:cs="Times New Roman"/>
+                <w:sz w:val="26"/>
+                <w:szCs w:val="26"/>
+                <w:lang w:val="en-US"/>
+              </w:rPr>
+              <w:t>makh</w:t>
+            </w:r>
           </w:p>
         </w:tc>
         <w:tc>
@@ -5146,6 +5155,15 @@
                 <w:lang w:val="en-US"/>
               </w:rPr>
             </w:pPr>
+            <w:r>
+              <w:rPr>
+                <w:rFonts w:ascii="Times New Roman" w:hAnsi="Times New Roman" w:cs="Times New Roman"/>
+                <w:sz w:val="26"/>
+                <w:szCs w:val="26"/>
+                <w:lang w:val="en-US"/>
+              </w:rPr>
+              <w:t xml:space="preserve">String </w:t>
+            </w:r>
           </w:p>
         </w:tc>
         <w:tc>
@@ -5161,6 +5179,15 @@
                 <w:lang w:val="en-US"/>
               </w:rPr>
             </w:pPr>
+            <w:r>
+              <w:rPr>
+                <w:rFonts w:ascii="Times New Roman" w:hAnsi="Times New Roman" w:cs="Times New Roman"/>
+                <w:sz w:val="26"/>
+                <w:szCs w:val="26"/>
+                <w:lang w:val="en-US"/>
+              </w:rPr>
+              <w:t>Mã khách hàng</w:t>
+            </w:r>
           </w:p>
         </w:tc>
         <w:tc>
@@ -5211,6 +5238,15 @@
                 <w:lang w:val="en-US"/>
               </w:rPr>
             </w:pPr>
+            <w:r>
+              <w:rPr>
+                <w:rFonts w:ascii="Times New Roman" w:hAnsi="Times New Roman" w:cs="Times New Roman"/>
+                <w:sz w:val="26"/>
+                <w:szCs w:val="26"/>
+                <w:lang w:val="en-US"/>
+              </w:rPr>
+              <w:t>Tenkh</w:t>
+            </w:r>
           </w:p>
         </w:tc>
         <w:tc>
@@ -5226,6 +5262,15 @@
                 <w:lang w:val="en-US"/>
               </w:rPr>
             </w:pPr>
+            <w:r>
+              <w:rPr>
+                <w:rFonts w:ascii="Times New Roman" w:hAnsi="Times New Roman" w:cs="Times New Roman"/>
+                <w:sz w:val="26"/>
+                <w:szCs w:val="26"/>
+                <w:lang w:val="en-US"/>
+              </w:rPr>
+              <w:t xml:space="preserve">String </w:t>
+            </w:r>
           </w:p>
         </w:tc>
         <w:tc>
@@ -5241,6 +5286,15 @@
                 <w:lang w:val="en-US"/>
               </w:rPr>
             </w:pPr>
+            <w:r>
+              <w:rPr>
+                <w:rFonts w:ascii="Times New Roman" w:hAnsi="Times New Roman" w:cs="Times New Roman"/>
+                <w:sz w:val="26"/>
+                <w:szCs w:val="26"/>
+                <w:lang w:val="en-US"/>
+              </w:rPr>
+              <w:t xml:space="preserve">Tên khách hàng </w:t>
+            </w:r>
           </w:p>
         </w:tc>
         <w:tc>
@@ -5291,6 +5345,15 @@
                 <w:lang w:val="en-US"/>
               </w:rPr>
             </w:pPr>
+            <w:r>
+              <w:rPr>
+                <w:rFonts w:ascii="Times New Roman" w:hAnsi="Times New Roman" w:cs="Times New Roman"/>
+                <w:sz w:val="26"/>
+                <w:szCs w:val="26"/>
+                <w:lang w:val="en-US"/>
+              </w:rPr>
+              <w:t>Diachi</w:t>
+            </w:r>
           </w:p>
         </w:tc>
         <w:tc>
@@ -5306,6 +5369,15 @@
                 <w:lang w:val="en-US"/>
               </w:rPr>
             </w:pPr>
+            <w:r>
+              <w:rPr>
+                <w:rFonts w:ascii="Times New Roman" w:hAnsi="Times New Roman" w:cs="Times New Roman"/>
+                <w:sz w:val="26"/>
+                <w:szCs w:val="26"/>
+                <w:lang w:val="en-US"/>
+              </w:rPr>
+              <w:t xml:space="preserve">String </w:t>
+            </w:r>
           </w:p>
         </w:tc>
         <w:tc>
@@ -5321,6 +5393,15 @@
                 <w:lang w:val="en-US"/>
               </w:rPr>
             </w:pPr>
+            <w:r>
+              <w:rPr>
+                <w:rFonts w:ascii="Times New Roman" w:hAnsi="Times New Roman" w:cs="Times New Roman"/>
+                <w:sz w:val="26"/>
+                <w:szCs w:val="26"/>
+                <w:lang w:val="en-US"/>
+              </w:rPr>
+              <w:t>Địa chỉ khách hàng</w:t>
+            </w:r>
           </w:p>
         </w:tc>
         <w:tc>
@@ -5371,6 +5452,15 @@
                 <w:lang w:val="en-US"/>
               </w:rPr>
             </w:pPr>
+            <w:r>
+              <w:rPr>
+                <w:rFonts w:ascii="Times New Roman" w:hAnsi="Times New Roman" w:cs="Times New Roman"/>
+                <w:sz w:val="26"/>
+                <w:szCs w:val="26"/>
+                <w:lang w:val="en-US"/>
+              </w:rPr>
+              <w:t>Sdt</w:t>
+            </w:r>
           </w:p>
         </w:tc>
         <w:tc>
@@ -5386,6 +5476,15 @@
                 <w:lang w:val="en-US"/>
               </w:rPr>
             </w:pPr>
+            <w:r>
+              <w:rPr>
+                <w:rFonts w:ascii="Times New Roman" w:hAnsi="Times New Roman" w:cs="Times New Roman"/>
+                <w:sz w:val="26"/>
+                <w:szCs w:val="26"/>
+                <w:lang w:val="en-US"/>
+              </w:rPr>
+              <w:t xml:space="preserve">Int </w:t>
+            </w:r>
           </w:p>
         </w:tc>
         <w:tc>
@@ -5401,6 +5500,15 @@
                 <w:lang w:val="en-US"/>
               </w:rPr>
             </w:pPr>
+            <w:r>
+              <w:rPr>
+                <w:rFonts w:ascii="Times New Roman" w:hAnsi="Times New Roman" w:cs="Times New Roman"/>
+                <w:sz w:val="26"/>
+                <w:szCs w:val="26"/>
+                <w:lang w:val="en-US"/>
+              </w:rPr>
+              <w:t>Số điện thoại khách hàng</w:t>
+            </w:r>
           </w:p>
         </w:tc>
         <w:tc>
@@ -5451,6 +5559,15 @@
                 <w:lang w:val="en-US"/>
               </w:rPr>
             </w:pPr>
+            <w:r>
+              <w:rPr>
+                <w:rFonts w:ascii="Times New Roman" w:hAnsi="Times New Roman" w:cs="Times New Roman"/>
+                <w:sz w:val="26"/>
+                <w:szCs w:val="26"/>
+                <w:lang w:val="en-US"/>
+              </w:rPr>
+              <w:t>gioitinh</w:t>
+            </w:r>
           </w:p>
         </w:tc>
         <w:tc>
@@ -5466,6 +5583,15 @@
                 <w:lang w:val="en-US"/>
               </w:rPr>
             </w:pPr>
+            <w:r>
+              <w:rPr>
+                <w:rFonts w:ascii="Times New Roman" w:hAnsi="Times New Roman" w:cs="Times New Roman"/>
+                <w:sz w:val="26"/>
+                <w:szCs w:val="26"/>
+                <w:lang w:val="en-US"/>
+              </w:rPr>
+              <w:t xml:space="preserve">String </w:t>
+            </w:r>
           </w:p>
         </w:tc>
         <w:tc>
@@ -5481,6 +5607,15 @@
                 <w:lang w:val="en-US"/>
               </w:rPr>
             </w:pPr>
+            <w:r>
+              <w:rPr>
+                <w:rFonts w:ascii="Times New Roman" w:hAnsi="Times New Roman" w:cs="Times New Roman"/>
+                <w:sz w:val="26"/>
+                <w:szCs w:val="26"/>
+                <w:lang w:val="en-US"/>
+              </w:rPr>
+              <w:t>Giới tính khách hàng</w:t>
+            </w:r>
           </w:p>
         </w:tc>
         <w:tc>
@@ -5531,6 +5666,15 @@
                 <w:lang w:val="en-US"/>
               </w:rPr>
             </w:pPr>
+            <w:r>
+              <w:rPr>
+                <w:rFonts w:ascii="Times New Roman" w:hAnsi="Times New Roman" w:cs="Times New Roman"/>
+                <w:sz w:val="26"/>
+                <w:szCs w:val="26"/>
+                <w:lang w:val="en-US"/>
+              </w:rPr>
+              <w:t>Tongtienmua</w:t>
+            </w:r>
           </w:p>
         </w:tc>
         <w:tc>
@@ -5546,6 +5690,15 @@
                 <w:lang w:val="en-US"/>
               </w:rPr>
             </w:pPr>
+            <w:r>
+              <w:rPr>
+                <w:rFonts w:ascii="Times New Roman" w:hAnsi="Times New Roman" w:cs="Times New Roman"/>
+                <w:sz w:val="26"/>
+                <w:szCs w:val="26"/>
+                <w:lang w:val="en-US"/>
+              </w:rPr>
+              <w:t xml:space="preserve">Int </w:t>
+            </w:r>
           </w:p>
         </w:tc>
         <w:tc>
@@ -5561,6 +5714,15 @@
                 <w:lang w:val="en-US"/>
               </w:rPr>
             </w:pPr>
+            <w:r>
+              <w:rPr>
+                <w:rFonts w:ascii="Times New Roman" w:hAnsi="Times New Roman" w:cs="Times New Roman"/>
+                <w:sz w:val="26"/>
+                <w:szCs w:val="26"/>
+                <w:lang w:val="en-US"/>
+              </w:rPr>
+              <w:t>Tổng tiền khách hàng đã mua</w:t>
+            </w:r>
           </w:p>
         </w:tc>
         <w:tc>
@@ -5611,6 +5773,15 @@
                 <w:lang w:val="en-US"/>
               </w:rPr>
             </w:pPr>
+            <w:r>
+              <w:rPr>
+                <w:rFonts w:ascii="Times New Roman" w:hAnsi="Times New Roman" w:cs="Times New Roman"/>
+                <w:sz w:val="26"/>
+                <w:szCs w:val="26"/>
+                <w:lang w:val="en-US"/>
+              </w:rPr>
+              <w:t>Masanpham</w:t>
+            </w:r>
           </w:p>
         </w:tc>
         <w:tc>
@@ -5626,6 +5797,15 @@
                 <w:lang w:val="en-US"/>
               </w:rPr>
             </w:pPr>
+            <w:r>
+              <w:rPr>
+                <w:rFonts w:ascii="Times New Roman" w:hAnsi="Times New Roman" w:cs="Times New Roman"/>
+                <w:sz w:val="26"/>
+                <w:szCs w:val="26"/>
+                <w:lang w:val="en-US"/>
+              </w:rPr>
+              <w:t xml:space="preserve">String </w:t>
+            </w:r>
           </w:p>
         </w:tc>
         <w:tc>
@@ -5641,6 +5821,15 @@
                 <w:lang w:val="en-US"/>
               </w:rPr>
             </w:pPr>
+            <w:r>
+              <w:rPr>
+                <w:rFonts w:ascii="Times New Roman" w:hAnsi="Times New Roman" w:cs="Times New Roman"/>
+                <w:sz w:val="26"/>
+                <w:szCs w:val="26"/>
+                <w:lang w:val="en-US"/>
+              </w:rPr>
+              <w:t xml:space="preserve">Mã sản phẩm </w:t>
+            </w:r>
           </w:p>
         </w:tc>
         <w:tc>
@@ -5691,6 +5880,15 @@
                 <w:lang w:val="en-US"/>
               </w:rPr>
             </w:pPr>
+            <w:r>
+              <w:rPr>
+                <w:rFonts w:ascii="Times New Roman" w:hAnsi="Times New Roman" w:cs="Times New Roman"/>
+                <w:sz w:val="26"/>
+                <w:szCs w:val="26"/>
+                <w:lang w:val="en-US"/>
+              </w:rPr>
+              <w:t>Tenhang</w:t>
+            </w:r>
           </w:p>
         </w:tc>
         <w:tc>
@@ -5706,6 +5904,15 @@
                 <w:lang w:val="en-US"/>
               </w:rPr>
             </w:pPr>
+            <w:r>
+              <w:rPr>
+                <w:rFonts w:ascii="Times New Roman" w:hAnsi="Times New Roman" w:cs="Times New Roman"/>
+                <w:sz w:val="26"/>
+                <w:szCs w:val="26"/>
+                <w:lang w:val="en-US"/>
+              </w:rPr>
+              <w:t xml:space="preserve">String </w:t>
+            </w:r>
           </w:p>
         </w:tc>
         <w:tc>
@@ -5721,6 +5928,15 @@
                 <w:lang w:val="en-US"/>
               </w:rPr>
             </w:pPr>
+            <w:r>
+              <w:rPr>
+                <w:rFonts w:ascii="Times New Roman" w:hAnsi="Times New Roman" w:cs="Times New Roman"/>
+                <w:sz w:val="26"/>
+                <w:szCs w:val="26"/>
+                <w:lang w:val="en-US"/>
+              </w:rPr>
+              <w:t xml:space="preserve">Tên sản phẩm </w:t>
+            </w:r>
           </w:p>
         </w:tc>
         <w:tc>
@@ -5771,6 +5987,15 @@
                 <w:lang w:val="en-US"/>
               </w:rPr>
             </w:pPr>
+            <w:r>
+              <w:rPr>
+                <w:rFonts w:ascii="Times New Roman" w:hAnsi="Times New Roman" w:cs="Times New Roman"/>
+                <w:sz w:val="26"/>
+                <w:szCs w:val="26"/>
+                <w:lang w:val="en-US"/>
+              </w:rPr>
+              <w:t>Loaihang</w:t>
+            </w:r>
           </w:p>
         </w:tc>
         <w:tc>
@@ -5786,6 +6011,15 @@
                 <w:lang w:val="en-US"/>
               </w:rPr>
             </w:pPr>
+            <w:r>
+              <w:rPr>
+                <w:rFonts w:ascii="Times New Roman" w:hAnsi="Times New Roman" w:cs="Times New Roman"/>
+                <w:sz w:val="26"/>
+                <w:szCs w:val="26"/>
+                <w:lang w:val="en-US"/>
+              </w:rPr>
+              <w:t xml:space="preserve">String </w:t>
+            </w:r>
           </w:p>
         </w:tc>
         <w:tc>
@@ -5801,6 +6035,15 @@
                 <w:lang w:val="en-US"/>
               </w:rPr>
             </w:pPr>
+            <w:r>
+              <w:rPr>
+                <w:rFonts w:ascii="Times New Roman" w:hAnsi="Times New Roman" w:cs="Times New Roman"/>
+                <w:sz w:val="26"/>
+                <w:szCs w:val="26"/>
+                <w:lang w:val="en-US"/>
+              </w:rPr>
+              <w:t xml:space="preserve">Loại sản phẩm </w:t>
+            </w:r>
           </w:p>
         </w:tc>
         <w:tc>
@@ -5851,6 +6094,15 @@
                 <w:lang w:val="en-US"/>
               </w:rPr>
             </w:pPr>
+            <w:r>
+              <w:rPr>
+                <w:rFonts w:ascii="Times New Roman" w:hAnsi="Times New Roman" w:cs="Times New Roman"/>
+                <w:sz w:val="26"/>
+                <w:szCs w:val="26"/>
+                <w:lang w:val="en-US"/>
+              </w:rPr>
+              <w:t>Donvitinh</w:t>
+            </w:r>
           </w:p>
         </w:tc>
         <w:tc>
@@ -5866,6 +6118,15 @@
                 <w:lang w:val="en-US"/>
               </w:rPr>
             </w:pPr>
+            <w:r>
+              <w:rPr>
+                <w:rFonts w:ascii="Times New Roman" w:hAnsi="Times New Roman" w:cs="Times New Roman"/>
+                <w:sz w:val="26"/>
+                <w:szCs w:val="26"/>
+                <w:lang w:val="en-US"/>
+              </w:rPr>
+              <w:t xml:space="preserve">String </w:t>
+            </w:r>
           </w:p>
         </w:tc>
         <w:tc>
@@ -5881,6 +6142,15 @@
                 <w:lang w:val="en-US"/>
               </w:rPr>
             </w:pPr>
+            <w:r>
+              <w:rPr>
+                <w:rFonts w:ascii="Times New Roman" w:hAnsi="Times New Roman" w:cs="Times New Roman"/>
+                <w:sz w:val="26"/>
+                <w:szCs w:val="26"/>
+                <w:lang w:val="en-US"/>
+              </w:rPr>
+              <w:t>Đơn vị tính</w:t>
+            </w:r>
           </w:p>
         </w:tc>
         <w:tc>
@@ -5931,6 +6201,15 @@
                 <w:lang w:val="en-US"/>
               </w:rPr>
             </w:pPr>
+            <w:r>
+              <w:rPr>
+                <w:rFonts w:ascii="Times New Roman" w:hAnsi="Times New Roman" w:cs="Times New Roman"/>
+                <w:sz w:val="26"/>
+                <w:szCs w:val="26"/>
+                <w:lang w:val="en-US"/>
+              </w:rPr>
+              <w:t>Mancc</w:t>
+            </w:r>
           </w:p>
         </w:tc>
         <w:tc>
@@ -5946,6 +6225,15 @@
                 <w:lang w:val="en-US"/>
               </w:rPr>
             </w:pPr>
+            <w:r>
+              <w:rPr>
+                <w:rFonts w:ascii="Times New Roman" w:hAnsi="Times New Roman" w:cs="Times New Roman"/>
+                <w:sz w:val="26"/>
+                <w:szCs w:val="26"/>
+                <w:lang w:val="en-US"/>
+              </w:rPr>
+              <w:t xml:space="preserve">String </w:t>
+            </w:r>
           </w:p>
         </w:tc>
         <w:tc>
@@ -5961,6 +6249,15 @@
                 <w:lang w:val="en-US"/>
               </w:rPr>
             </w:pPr>
+            <w:r>
+              <w:rPr>
+                <w:rFonts w:ascii="Times New Roman" w:hAnsi="Times New Roman" w:cs="Times New Roman"/>
+                <w:sz w:val="26"/>
+                <w:szCs w:val="26"/>
+                <w:lang w:val="en-US"/>
+              </w:rPr>
+              <w:t>Mã nhà cung cấp</w:t>
+            </w:r>
           </w:p>
         </w:tc>
         <w:tc>
@@ -6011,6 +6308,15 @@
                 <w:lang w:val="en-US"/>
               </w:rPr>
             </w:pPr>
+            <w:r>
+              <w:rPr>
+                <w:rFonts w:ascii="Times New Roman" w:hAnsi="Times New Roman" w:cs="Times New Roman"/>
+                <w:sz w:val="26"/>
+                <w:szCs w:val="26"/>
+                <w:lang w:val="en-US"/>
+              </w:rPr>
+              <w:t>Tenncc</w:t>
+            </w:r>
           </w:p>
         </w:tc>
         <w:tc>
@@ -6026,6 +6332,15 @@
                 <w:lang w:val="en-US"/>
               </w:rPr>
             </w:pPr>
+            <w:r>
+              <w:rPr>
+                <w:rFonts w:ascii="Times New Roman" w:hAnsi="Times New Roman" w:cs="Times New Roman"/>
+                <w:sz w:val="26"/>
+                <w:szCs w:val="26"/>
+                <w:lang w:val="en-US"/>
+              </w:rPr>
+              <w:t xml:space="preserve">String </w:t>
+            </w:r>
           </w:p>
         </w:tc>
         <w:tc>
@@ -6041,6 +6356,15 @@
                 <w:lang w:val="en-US"/>
               </w:rPr>
             </w:pPr>
+            <w:r>
+              <w:rPr>
+                <w:rFonts w:ascii="Times New Roman" w:hAnsi="Times New Roman" w:cs="Times New Roman"/>
+                <w:sz w:val="26"/>
+                <w:szCs w:val="26"/>
+                <w:lang w:val="en-US"/>
+              </w:rPr>
+              <w:t>Tên nhà cung cấp</w:t>
+            </w:r>
           </w:p>
         </w:tc>
         <w:tc>
@@ -6091,6 +6415,15 @@
                 <w:lang w:val="en-US"/>
               </w:rPr>
             </w:pPr>
+            <w:r>
+              <w:rPr>
+                <w:rFonts w:ascii="Times New Roman" w:hAnsi="Times New Roman" w:cs="Times New Roman"/>
+                <w:sz w:val="26"/>
+                <w:szCs w:val="26"/>
+                <w:lang w:val="en-US"/>
+              </w:rPr>
+              <w:t>Diachi</w:t>
+            </w:r>
           </w:p>
         </w:tc>
         <w:tc>
@@ -6106,6 +6439,15 @@
                 <w:lang w:val="en-US"/>
               </w:rPr>
             </w:pPr>
+            <w:r>
+              <w:rPr>
+                <w:rFonts w:ascii="Times New Roman" w:hAnsi="Times New Roman" w:cs="Times New Roman"/>
+                <w:sz w:val="26"/>
+                <w:szCs w:val="26"/>
+                <w:lang w:val="en-US"/>
+              </w:rPr>
+              <w:t xml:space="preserve">String </w:t>
+            </w:r>
           </w:p>
         </w:tc>
         <w:tc>
@@ -6121,6 +6463,15 @@
                 <w:lang w:val="en-US"/>
               </w:rPr>
             </w:pPr>
+            <w:r>
+              <w:rPr>
+                <w:rFonts w:ascii="Times New Roman" w:hAnsi="Times New Roman" w:cs="Times New Roman"/>
+                <w:sz w:val="26"/>
+                <w:szCs w:val="26"/>
+                <w:lang w:val="en-US"/>
+              </w:rPr>
+              <w:t>Địa chỉ nhà cung cấp</w:t>
+            </w:r>
           </w:p>
         </w:tc>
         <w:tc>
@@ -6171,6 +6522,15 @@
                 <w:lang w:val="en-US"/>
               </w:rPr>
             </w:pPr>
+            <w:r>
+              <w:rPr>
+                <w:rFonts w:ascii="Times New Roman" w:hAnsi="Times New Roman" w:cs="Times New Roman"/>
+                <w:sz w:val="26"/>
+                <w:szCs w:val="26"/>
+                <w:lang w:val="en-US"/>
+              </w:rPr>
+              <w:t>Sdt</w:t>
+            </w:r>
           </w:p>
         </w:tc>
         <w:tc>
@@ -6186,6 +6546,15 @@
                 <w:lang w:val="en-US"/>
               </w:rPr>
             </w:pPr>
+            <w:r>
+              <w:rPr>
+                <w:rFonts w:ascii="Times New Roman" w:hAnsi="Times New Roman" w:cs="Times New Roman"/>
+                <w:sz w:val="26"/>
+                <w:szCs w:val="26"/>
+                <w:lang w:val="en-US"/>
+              </w:rPr>
+              <w:t xml:space="preserve">Int </w:t>
+            </w:r>
           </w:p>
         </w:tc>
         <w:tc>
@@ -6201,6 +6570,15 @@
                 <w:lang w:val="en-US"/>
               </w:rPr>
             </w:pPr>
+            <w:r>
+              <w:rPr>
+                <w:rFonts w:ascii="Times New Roman" w:hAnsi="Times New Roman" w:cs="Times New Roman"/>
+                <w:sz w:val="26"/>
+                <w:szCs w:val="26"/>
+                <w:lang w:val="en-US"/>
+              </w:rPr>
+              <w:t>Số điện thoại nhà cung cấp</w:t>
+            </w:r>
           </w:p>
         </w:tc>
         <w:tc>
@@ -6251,6 +6629,15 @@
                 <w:lang w:val="en-US"/>
               </w:rPr>
             </w:pPr>
+            <w:r>
+              <w:rPr>
+                <w:rFonts w:ascii="Times New Roman" w:hAnsi="Times New Roman" w:cs="Times New Roman"/>
+                <w:sz w:val="26"/>
+                <w:szCs w:val="26"/>
+                <w:lang w:val="en-US"/>
+              </w:rPr>
+              <w:t>Manv</w:t>
+            </w:r>
           </w:p>
         </w:tc>
         <w:tc>
@@ -6266,6 +6653,15 @@
                 <w:lang w:val="en-US"/>
               </w:rPr>
             </w:pPr>
+            <w:r>
+              <w:rPr>
+                <w:rFonts w:ascii="Times New Roman" w:hAnsi="Times New Roman" w:cs="Times New Roman"/>
+                <w:sz w:val="26"/>
+                <w:szCs w:val="26"/>
+                <w:lang w:val="en-US"/>
+              </w:rPr>
+              <w:t xml:space="preserve">String </w:t>
+            </w:r>
           </w:p>
         </w:tc>
         <w:tc>
@@ -6281,6 +6677,15 @@
                 <w:lang w:val="en-US"/>
               </w:rPr>
             </w:pPr>
+            <w:r>
+              <w:rPr>
+                <w:rFonts w:ascii="Times New Roman" w:hAnsi="Times New Roman" w:cs="Times New Roman"/>
+                <w:sz w:val="26"/>
+                <w:szCs w:val="26"/>
+                <w:lang w:val="en-US"/>
+              </w:rPr>
+              <w:t xml:space="preserve">Mã nhân viên </w:t>
+            </w:r>
           </w:p>
         </w:tc>
         <w:tc>
@@ -6331,6 +6736,15 @@
                 <w:lang w:val="en-US"/>
               </w:rPr>
             </w:pPr>
+            <w:r>
+              <w:rPr>
+                <w:rFonts w:ascii="Times New Roman" w:hAnsi="Times New Roman" w:cs="Times New Roman"/>
+                <w:sz w:val="26"/>
+                <w:szCs w:val="26"/>
+                <w:lang w:val="en-US"/>
+              </w:rPr>
+              <w:t>Tennv</w:t>
+            </w:r>
           </w:p>
         </w:tc>
         <w:tc>
@@ -6346,6 +6760,15 @@
                 <w:lang w:val="en-US"/>
               </w:rPr>
             </w:pPr>
+            <w:r>
+              <w:rPr>
+                <w:rFonts w:ascii="Times New Roman" w:hAnsi="Times New Roman" w:cs="Times New Roman"/>
+                <w:sz w:val="26"/>
+                <w:szCs w:val="26"/>
+                <w:lang w:val="en-US"/>
+              </w:rPr>
+              <w:t xml:space="preserve">String </w:t>
+            </w:r>
           </w:p>
         </w:tc>
         <w:tc>
@@ -6361,6 +6784,15 @@
                 <w:lang w:val="en-US"/>
               </w:rPr>
             </w:pPr>
+            <w:r>
+              <w:rPr>
+                <w:rFonts w:ascii="Times New Roman" w:hAnsi="Times New Roman" w:cs="Times New Roman"/>
+                <w:sz w:val="26"/>
+                <w:szCs w:val="26"/>
+                <w:lang w:val="en-US"/>
+              </w:rPr>
+              <w:t xml:space="preserve">Tên nhân viên </w:t>
+            </w:r>
           </w:p>
         </w:tc>
         <w:tc>
@@ -6411,6 +6843,15 @@
                 <w:lang w:val="en-US"/>
               </w:rPr>
             </w:pPr>
+            <w:r>
+              <w:rPr>
+                <w:rFonts w:ascii="Times New Roman" w:hAnsi="Times New Roman" w:cs="Times New Roman"/>
+                <w:sz w:val="26"/>
+                <w:szCs w:val="26"/>
+                <w:lang w:val="en-US"/>
+              </w:rPr>
+              <w:t xml:space="preserve">Ngaysinh </w:t>
+            </w:r>
           </w:p>
         </w:tc>
         <w:tc>
@@ -6426,6 +6867,15 @@
                 <w:lang w:val="en-US"/>
               </w:rPr>
             </w:pPr>
+            <w:r>
+              <w:rPr>
+                <w:rFonts w:ascii="Times New Roman" w:hAnsi="Times New Roman" w:cs="Times New Roman"/>
+                <w:sz w:val="26"/>
+                <w:szCs w:val="26"/>
+                <w:lang w:val="en-US"/>
+              </w:rPr>
+              <w:t>Datetime</w:t>
+            </w:r>
           </w:p>
         </w:tc>
         <w:tc>
@@ -6441,6 +6891,15 @@
                 <w:lang w:val="en-US"/>
               </w:rPr>
             </w:pPr>
+            <w:r>
+              <w:rPr>
+                <w:rFonts w:ascii="Times New Roman" w:hAnsi="Times New Roman" w:cs="Times New Roman"/>
+                <w:sz w:val="26"/>
+                <w:szCs w:val="26"/>
+                <w:lang w:val="en-US"/>
+              </w:rPr>
+              <w:t xml:space="preserve">Ngày sinh nhân viên </w:t>
+            </w:r>
           </w:p>
         </w:tc>
         <w:tc>
@@ -6491,6 +6950,15 @@
                 <w:lang w:val="en-US"/>
               </w:rPr>
             </w:pPr>
+            <w:r>
+              <w:rPr>
+                <w:rFonts w:ascii="Times New Roman" w:hAnsi="Times New Roman" w:cs="Times New Roman"/>
+                <w:sz w:val="26"/>
+                <w:szCs w:val="26"/>
+                <w:lang w:val="en-US"/>
+              </w:rPr>
+              <w:t>Diachi</w:t>
+            </w:r>
           </w:p>
         </w:tc>
         <w:tc>
@@ -6506,6 +6974,15 @@
                 <w:lang w:val="en-US"/>
               </w:rPr>
             </w:pPr>
+            <w:r>
+              <w:rPr>
+                <w:rFonts w:ascii="Times New Roman" w:hAnsi="Times New Roman" w:cs="Times New Roman"/>
+                <w:sz w:val="26"/>
+                <w:szCs w:val="26"/>
+                <w:lang w:val="en-US"/>
+              </w:rPr>
+              <w:t xml:space="preserve">String </w:t>
+            </w:r>
           </w:p>
         </w:tc>
         <w:tc>
@@ -6521,6 +6998,15 @@
                 <w:lang w:val="en-US"/>
               </w:rPr>
             </w:pPr>
+            <w:r>
+              <w:rPr>
+                <w:rFonts w:ascii="Times New Roman" w:hAnsi="Times New Roman" w:cs="Times New Roman"/>
+                <w:sz w:val="26"/>
+                <w:szCs w:val="26"/>
+                <w:lang w:val="en-US"/>
+              </w:rPr>
+              <w:t>Địa chỉ nhân viên</w:t>
+            </w:r>
           </w:p>
         </w:tc>
         <w:tc>
@@ -6571,6 +7057,15 @@
                 <w:lang w:val="en-US"/>
               </w:rPr>
             </w:pPr>
+            <w:r>
+              <w:rPr>
+                <w:rFonts w:ascii="Times New Roman" w:hAnsi="Times New Roman" w:cs="Times New Roman"/>
+                <w:sz w:val="26"/>
+                <w:szCs w:val="26"/>
+                <w:lang w:val="en-US"/>
+              </w:rPr>
+              <w:t>Sdt</w:t>
+            </w:r>
           </w:p>
         </w:tc>
         <w:tc>
@@ -6586,6 +7081,15 @@
                 <w:lang w:val="en-US"/>
               </w:rPr>
             </w:pPr>
+            <w:r>
+              <w:rPr>
+                <w:rFonts w:ascii="Times New Roman" w:hAnsi="Times New Roman" w:cs="Times New Roman"/>
+                <w:sz w:val="26"/>
+                <w:szCs w:val="26"/>
+                <w:lang w:val="en-US"/>
+              </w:rPr>
+              <w:t>Int</w:t>
+            </w:r>
           </w:p>
         </w:tc>
         <w:tc>
@@ -6601,6 +7105,15 @@
                 <w:lang w:val="en-US"/>
               </w:rPr>
             </w:pPr>
+            <w:r>
+              <w:rPr>
+                <w:rFonts w:ascii="Times New Roman" w:hAnsi="Times New Roman" w:cs="Times New Roman"/>
+                <w:sz w:val="26"/>
+                <w:szCs w:val="26"/>
+                <w:lang w:val="en-US"/>
+              </w:rPr>
+              <w:t xml:space="preserve">Số điện thoại nhân viên </w:t>
+            </w:r>
           </w:p>
         </w:tc>
         <w:tc>
@@ -6651,6 +7164,15 @@
                 <w:lang w:val="en-US"/>
               </w:rPr>
             </w:pPr>
+            <w:r>
+              <w:rPr>
+                <w:rFonts w:ascii="Times New Roman" w:hAnsi="Times New Roman" w:cs="Times New Roman"/>
+                <w:sz w:val="26"/>
+                <w:szCs w:val="26"/>
+                <w:lang w:val="en-US"/>
+              </w:rPr>
+              <w:t>macv</w:t>
+            </w:r>
           </w:p>
         </w:tc>
         <w:tc>
@@ -6666,6 +7188,15 @@
                 <w:lang w:val="en-US"/>
               </w:rPr>
             </w:pPr>
+            <w:r>
+              <w:rPr>
+                <w:rFonts w:ascii="Times New Roman" w:hAnsi="Times New Roman" w:cs="Times New Roman"/>
+                <w:sz w:val="26"/>
+                <w:szCs w:val="26"/>
+                <w:lang w:val="en-US"/>
+              </w:rPr>
+              <w:t xml:space="preserve">String </w:t>
+            </w:r>
           </w:p>
         </w:tc>
         <w:tc>
@@ -6681,1923 +7212,15 @@
                 <w:lang w:val="en-US"/>
               </w:rPr>
             </w:pPr>
-          </w:p>
-        </w:tc>
-        <w:tc>
-          <w:tcPr>
-            <w:tcW w:w="1800" w:type="dxa"/>
-          </w:tcPr>
-          <w:p>
-            <w:pPr>
-              <w:rPr>
-                <w:rFonts w:ascii="Times New Roman" w:hAnsi="Times New Roman" w:cs="Times New Roman"/>
-                <w:sz w:val="26"/>
-                <w:szCs w:val="26"/>
-              </w:rPr>
-            </w:pPr>
-          </w:p>
-        </w:tc>
-      </w:tr>
-      <w:tr>
-        <w:tc>
-          <w:tcPr>
-            <w:tcW w:w="988" w:type="dxa"/>
-          </w:tcPr>
-          <w:p>
-            <w:pPr>
-              <w:pStyle w:val="ListParagraph"/>
-              <w:numPr>
-                <w:ilvl w:val="0"/>
-                <w:numId w:val="2"/>
-              </w:numPr>
-              <w:rPr>
-                <w:rFonts w:ascii="Times New Roman" w:hAnsi="Times New Roman" w:cs="Times New Roman"/>
-                <w:sz w:val="26"/>
-                <w:szCs w:val="26"/>
-              </w:rPr>
-            </w:pPr>
-          </w:p>
-        </w:tc>
-        <w:tc>
-          <w:tcPr>
-            <w:tcW w:w="2615" w:type="dxa"/>
-          </w:tcPr>
-          <w:p>
-            <w:pPr>
-              <w:rPr>
-                <w:rFonts w:ascii="Times New Roman" w:hAnsi="Times New Roman" w:cs="Times New Roman"/>
-                <w:sz w:val="26"/>
-                <w:szCs w:val="26"/>
-                <w:lang w:val="en-US"/>
-              </w:rPr>
-            </w:pPr>
-          </w:p>
-        </w:tc>
-        <w:tc>
-          <w:tcPr>
-            <w:tcW w:w="1804" w:type="dxa"/>
-          </w:tcPr>
-          <w:p>
-            <w:pPr>
-              <w:rPr>
-                <w:rFonts w:ascii="Times New Roman" w:hAnsi="Times New Roman" w:cs="Times New Roman"/>
-                <w:sz w:val="26"/>
-                <w:szCs w:val="26"/>
-                <w:lang w:val="en-US"/>
-              </w:rPr>
-            </w:pPr>
-          </w:p>
-        </w:tc>
-        <w:tc>
-          <w:tcPr>
-            <w:tcW w:w="1809" w:type="dxa"/>
-          </w:tcPr>
-          <w:p>
-            <w:pPr>
-              <w:rPr>
-                <w:rFonts w:ascii="Times New Roman" w:hAnsi="Times New Roman" w:cs="Times New Roman"/>
-                <w:sz w:val="26"/>
-                <w:szCs w:val="26"/>
-                <w:lang w:val="en-US"/>
-              </w:rPr>
-            </w:pPr>
-          </w:p>
-        </w:tc>
-        <w:tc>
-          <w:tcPr>
-            <w:tcW w:w="1800" w:type="dxa"/>
-          </w:tcPr>
-          <w:p>
-            <w:pPr>
-              <w:rPr>
-                <w:rFonts w:ascii="Times New Roman" w:hAnsi="Times New Roman" w:cs="Times New Roman"/>
-                <w:sz w:val="26"/>
-                <w:szCs w:val="26"/>
-              </w:rPr>
-            </w:pPr>
-          </w:p>
-        </w:tc>
-      </w:tr>
-      <w:tr>
-        <w:tc>
-          <w:tcPr>
-            <w:tcW w:w="988" w:type="dxa"/>
-          </w:tcPr>
-          <w:p>
-            <w:pPr>
-              <w:pStyle w:val="ListParagraph"/>
-              <w:numPr>
-                <w:ilvl w:val="0"/>
-                <w:numId w:val="2"/>
-              </w:numPr>
-              <w:rPr>
-                <w:rFonts w:ascii="Times New Roman" w:hAnsi="Times New Roman" w:cs="Times New Roman"/>
-                <w:sz w:val="26"/>
-                <w:szCs w:val="26"/>
-              </w:rPr>
-            </w:pPr>
-          </w:p>
-        </w:tc>
-        <w:tc>
-          <w:tcPr>
-            <w:tcW w:w="2615" w:type="dxa"/>
-          </w:tcPr>
-          <w:p>
-            <w:pPr>
-              <w:rPr>
-                <w:rFonts w:ascii="Times New Roman" w:hAnsi="Times New Roman" w:cs="Times New Roman"/>
-                <w:sz w:val="26"/>
-                <w:szCs w:val="26"/>
-                <w:lang w:val="en-US"/>
-              </w:rPr>
-            </w:pPr>
-          </w:p>
-        </w:tc>
-        <w:tc>
-          <w:tcPr>
-            <w:tcW w:w="1804" w:type="dxa"/>
-          </w:tcPr>
-          <w:p>
-            <w:pPr>
-              <w:rPr>
-                <w:rFonts w:ascii="Times New Roman" w:hAnsi="Times New Roman" w:cs="Times New Roman"/>
-                <w:sz w:val="26"/>
-                <w:szCs w:val="26"/>
-                <w:lang w:val="en-US"/>
-              </w:rPr>
-            </w:pPr>
-          </w:p>
-        </w:tc>
-        <w:tc>
-          <w:tcPr>
-            <w:tcW w:w="1809" w:type="dxa"/>
-          </w:tcPr>
-          <w:p>
-            <w:pPr>
-              <w:rPr>
-                <w:rFonts w:ascii="Times New Roman" w:hAnsi="Times New Roman" w:cs="Times New Roman"/>
-                <w:sz w:val="26"/>
-                <w:szCs w:val="26"/>
-                <w:lang w:val="en-US"/>
-              </w:rPr>
-            </w:pPr>
-          </w:p>
-        </w:tc>
-        <w:tc>
-          <w:tcPr>
-            <w:tcW w:w="1800" w:type="dxa"/>
-          </w:tcPr>
-          <w:p>
-            <w:pPr>
-              <w:rPr>
-                <w:rFonts w:ascii="Times New Roman" w:hAnsi="Times New Roman" w:cs="Times New Roman"/>
-                <w:sz w:val="26"/>
-                <w:szCs w:val="26"/>
-              </w:rPr>
-            </w:pPr>
-          </w:p>
-        </w:tc>
-      </w:tr>
-      <w:tr>
-        <w:tc>
-          <w:tcPr>
-            <w:tcW w:w="988" w:type="dxa"/>
-          </w:tcPr>
-          <w:p>
-            <w:pPr>
-              <w:pStyle w:val="ListParagraph"/>
-              <w:numPr>
-                <w:ilvl w:val="0"/>
-                <w:numId w:val="2"/>
-              </w:numPr>
-              <w:rPr>
-                <w:rFonts w:ascii="Times New Roman" w:hAnsi="Times New Roman" w:cs="Times New Roman"/>
-                <w:sz w:val="26"/>
-                <w:szCs w:val="26"/>
-              </w:rPr>
-            </w:pPr>
-          </w:p>
-        </w:tc>
-        <w:tc>
-          <w:tcPr>
-            <w:tcW w:w="2615" w:type="dxa"/>
-          </w:tcPr>
-          <w:p>
-            <w:pPr>
-              <w:rPr>
-                <w:rFonts w:ascii="Times New Roman" w:hAnsi="Times New Roman" w:cs="Times New Roman"/>
-                <w:sz w:val="26"/>
-                <w:szCs w:val="26"/>
-                <w:lang w:val="en-US"/>
-              </w:rPr>
-            </w:pPr>
-          </w:p>
-        </w:tc>
-        <w:tc>
-          <w:tcPr>
-            <w:tcW w:w="1804" w:type="dxa"/>
-          </w:tcPr>
-          <w:p>
-            <w:pPr>
-              <w:rPr>
-                <w:rFonts w:ascii="Times New Roman" w:hAnsi="Times New Roman" w:cs="Times New Roman"/>
-                <w:sz w:val="26"/>
-                <w:szCs w:val="26"/>
-                <w:lang w:val="en-US"/>
-              </w:rPr>
-            </w:pPr>
-          </w:p>
-        </w:tc>
-        <w:tc>
-          <w:tcPr>
-            <w:tcW w:w="1809" w:type="dxa"/>
-          </w:tcPr>
-          <w:p>
-            <w:pPr>
-              <w:rPr>
-                <w:rFonts w:ascii="Times New Roman" w:hAnsi="Times New Roman" w:cs="Times New Roman"/>
-                <w:sz w:val="26"/>
-                <w:szCs w:val="26"/>
-                <w:lang w:val="en-US"/>
-              </w:rPr>
-            </w:pPr>
-          </w:p>
-        </w:tc>
-        <w:tc>
-          <w:tcPr>
-            <w:tcW w:w="1800" w:type="dxa"/>
-          </w:tcPr>
-          <w:p>
-            <w:pPr>
-              <w:rPr>
-                <w:rFonts w:ascii="Times New Roman" w:hAnsi="Times New Roman" w:cs="Times New Roman"/>
-                <w:sz w:val="26"/>
-                <w:szCs w:val="26"/>
-              </w:rPr>
-            </w:pPr>
-          </w:p>
-        </w:tc>
-      </w:tr>
-      <w:tr>
-        <w:tc>
-          <w:tcPr>
-            <w:tcW w:w="988" w:type="dxa"/>
-          </w:tcPr>
-          <w:p>
-            <w:pPr>
-              <w:pStyle w:val="ListParagraph"/>
-              <w:numPr>
-                <w:ilvl w:val="0"/>
-                <w:numId w:val="2"/>
-              </w:numPr>
-              <w:rPr>
-                <w:rFonts w:ascii="Times New Roman" w:hAnsi="Times New Roman" w:cs="Times New Roman"/>
-                <w:sz w:val="26"/>
-                <w:szCs w:val="26"/>
-              </w:rPr>
-            </w:pPr>
-          </w:p>
-        </w:tc>
-        <w:tc>
-          <w:tcPr>
-            <w:tcW w:w="2615" w:type="dxa"/>
-          </w:tcPr>
-          <w:p>
-            <w:pPr>
-              <w:rPr>
-                <w:rFonts w:ascii="Times New Roman" w:hAnsi="Times New Roman" w:cs="Times New Roman"/>
-                <w:sz w:val="26"/>
-                <w:szCs w:val="26"/>
-                <w:lang w:val="en-US"/>
-              </w:rPr>
-            </w:pPr>
-          </w:p>
-        </w:tc>
-        <w:tc>
-          <w:tcPr>
-            <w:tcW w:w="1804" w:type="dxa"/>
-          </w:tcPr>
-          <w:p>
-            <w:pPr>
-              <w:rPr>
-                <w:rFonts w:ascii="Times New Roman" w:hAnsi="Times New Roman" w:cs="Times New Roman"/>
-                <w:sz w:val="26"/>
-                <w:szCs w:val="26"/>
-                <w:lang w:val="en-US"/>
-              </w:rPr>
-            </w:pPr>
-          </w:p>
-        </w:tc>
-        <w:tc>
-          <w:tcPr>
-            <w:tcW w:w="1809" w:type="dxa"/>
-          </w:tcPr>
-          <w:p>
-            <w:pPr>
-              <w:rPr>
-                <w:rFonts w:ascii="Times New Roman" w:hAnsi="Times New Roman" w:cs="Times New Roman"/>
-                <w:sz w:val="26"/>
-                <w:szCs w:val="26"/>
-                <w:lang w:val="en-US"/>
-              </w:rPr>
-            </w:pPr>
-          </w:p>
-        </w:tc>
-        <w:tc>
-          <w:tcPr>
-            <w:tcW w:w="1800" w:type="dxa"/>
-          </w:tcPr>
-          <w:p>
-            <w:pPr>
-              <w:rPr>
-                <w:rFonts w:ascii="Times New Roman" w:hAnsi="Times New Roman" w:cs="Times New Roman"/>
-                <w:sz w:val="26"/>
-                <w:szCs w:val="26"/>
-              </w:rPr>
-            </w:pPr>
-          </w:p>
-        </w:tc>
-      </w:tr>
-      <w:tr>
-        <w:tc>
-          <w:tcPr>
-            <w:tcW w:w="988" w:type="dxa"/>
-          </w:tcPr>
-          <w:p>
-            <w:pPr>
-              <w:pStyle w:val="ListParagraph"/>
-              <w:numPr>
-                <w:ilvl w:val="0"/>
-                <w:numId w:val="2"/>
-              </w:numPr>
-              <w:rPr>
-                <w:rFonts w:ascii="Times New Roman" w:hAnsi="Times New Roman" w:cs="Times New Roman"/>
-                <w:sz w:val="26"/>
-                <w:szCs w:val="26"/>
-              </w:rPr>
-            </w:pPr>
-          </w:p>
-        </w:tc>
-        <w:tc>
-          <w:tcPr>
-            <w:tcW w:w="2615" w:type="dxa"/>
-          </w:tcPr>
-          <w:p>
-            <w:pPr>
-              <w:rPr>
-                <w:rFonts w:ascii="Times New Roman" w:hAnsi="Times New Roman" w:cs="Times New Roman"/>
-                <w:sz w:val="26"/>
-                <w:szCs w:val="26"/>
-                <w:lang w:val="en-US"/>
-              </w:rPr>
-            </w:pPr>
-          </w:p>
-        </w:tc>
-        <w:tc>
-          <w:tcPr>
-            <w:tcW w:w="1804" w:type="dxa"/>
-          </w:tcPr>
-          <w:p>
-            <w:pPr>
-              <w:rPr>
-                <w:rFonts w:ascii="Times New Roman" w:hAnsi="Times New Roman" w:cs="Times New Roman"/>
-                <w:sz w:val="26"/>
-                <w:szCs w:val="26"/>
-                <w:lang w:val="en-US"/>
-              </w:rPr>
-            </w:pPr>
-          </w:p>
-        </w:tc>
-        <w:tc>
-          <w:tcPr>
-            <w:tcW w:w="1809" w:type="dxa"/>
-          </w:tcPr>
-          <w:p>
-            <w:pPr>
-              <w:rPr>
-                <w:rFonts w:ascii="Times New Roman" w:hAnsi="Times New Roman" w:cs="Times New Roman"/>
-                <w:sz w:val="26"/>
-                <w:szCs w:val="26"/>
-                <w:lang w:val="en-US"/>
-              </w:rPr>
-            </w:pPr>
-          </w:p>
-        </w:tc>
-        <w:tc>
-          <w:tcPr>
-            <w:tcW w:w="1800" w:type="dxa"/>
-          </w:tcPr>
-          <w:p>
-            <w:pPr>
-              <w:rPr>
-                <w:rFonts w:ascii="Times New Roman" w:hAnsi="Times New Roman" w:cs="Times New Roman"/>
-                <w:sz w:val="26"/>
-                <w:szCs w:val="26"/>
-              </w:rPr>
-            </w:pPr>
-          </w:p>
-        </w:tc>
-      </w:tr>
-      <w:tr>
-        <w:tc>
-          <w:tcPr>
-            <w:tcW w:w="988" w:type="dxa"/>
-          </w:tcPr>
-          <w:p>
-            <w:pPr>
-              <w:pStyle w:val="ListParagraph"/>
-              <w:numPr>
-                <w:ilvl w:val="0"/>
-                <w:numId w:val="2"/>
-              </w:numPr>
-              <w:rPr>
-                <w:rFonts w:ascii="Times New Roman" w:hAnsi="Times New Roman" w:cs="Times New Roman"/>
-                <w:sz w:val="26"/>
-                <w:szCs w:val="26"/>
-              </w:rPr>
-            </w:pPr>
-          </w:p>
-        </w:tc>
-        <w:tc>
-          <w:tcPr>
-            <w:tcW w:w="2615" w:type="dxa"/>
-          </w:tcPr>
-          <w:p>
-            <w:pPr>
-              <w:rPr>
-                <w:rFonts w:ascii="Times New Roman" w:hAnsi="Times New Roman" w:cs="Times New Roman"/>
-                <w:sz w:val="26"/>
-                <w:szCs w:val="26"/>
-                <w:lang w:val="en-US"/>
-              </w:rPr>
-            </w:pPr>
-          </w:p>
-        </w:tc>
-        <w:tc>
-          <w:tcPr>
-            <w:tcW w:w="1804" w:type="dxa"/>
-          </w:tcPr>
-          <w:p>
-            <w:pPr>
-              <w:rPr>
-                <w:rFonts w:ascii="Times New Roman" w:hAnsi="Times New Roman" w:cs="Times New Roman"/>
-                <w:sz w:val="26"/>
-                <w:szCs w:val="26"/>
-                <w:lang w:val="en-US"/>
-              </w:rPr>
-            </w:pPr>
-          </w:p>
-        </w:tc>
-        <w:tc>
-          <w:tcPr>
-            <w:tcW w:w="1809" w:type="dxa"/>
-          </w:tcPr>
-          <w:p>
-            <w:pPr>
-              <w:rPr>
-                <w:rFonts w:ascii="Times New Roman" w:hAnsi="Times New Roman" w:cs="Times New Roman"/>
-                <w:sz w:val="26"/>
-                <w:szCs w:val="26"/>
-                <w:lang w:val="en-US"/>
-              </w:rPr>
-            </w:pPr>
-          </w:p>
-        </w:tc>
-        <w:tc>
-          <w:tcPr>
-            <w:tcW w:w="1800" w:type="dxa"/>
-          </w:tcPr>
-          <w:p>
-            <w:pPr>
-              <w:rPr>
-                <w:rFonts w:ascii="Times New Roman" w:hAnsi="Times New Roman" w:cs="Times New Roman"/>
-                <w:sz w:val="26"/>
-                <w:szCs w:val="26"/>
-              </w:rPr>
-            </w:pPr>
-          </w:p>
-        </w:tc>
-      </w:tr>
-      <w:tr>
-        <w:tc>
-          <w:tcPr>
-            <w:tcW w:w="988" w:type="dxa"/>
-          </w:tcPr>
-          <w:p>
-            <w:pPr>
-              <w:pStyle w:val="ListParagraph"/>
-              <w:numPr>
-                <w:ilvl w:val="0"/>
-                <w:numId w:val="2"/>
-              </w:numPr>
-              <w:rPr>
-                <w:rFonts w:ascii="Times New Roman" w:hAnsi="Times New Roman" w:cs="Times New Roman"/>
-                <w:sz w:val="26"/>
-                <w:szCs w:val="26"/>
-              </w:rPr>
-            </w:pPr>
-          </w:p>
-        </w:tc>
-        <w:tc>
-          <w:tcPr>
-            <w:tcW w:w="2615" w:type="dxa"/>
-          </w:tcPr>
-          <w:p>
-            <w:pPr>
-              <w:rPr>
-                <w:rFonts w:ascii="Times New Roman" w:hAnsi="Times New Roman" w:cs="Times New Roman"/>
-                <w:sz w:val="26"/>
-                <w:szCs w:val="26"/>
-                <w:lang w:val="en-US"/>
-              </w:rPr>
-            </w:pPr>
-          </w:p>
-        </w:tc>
-        <w:tc>
-          <w:tcPr>
-            <w:tcW w:w="1804" w:type="dxa"/>
-          </w:tcPr>
-          <w:p>
-            <w:pPr>
-              <w:rPr>
-                <w:rFonts w:ascii="Times New Roman" w:hAnsi="Times New Roman" w:cs="Times New Roman"/>
-                <w:sz w:val="26"/>
-                <w:szCs w:val="26"/>
-                <w:lang w:val="en-US"/>
-              </w:rPr>
-            </w:pPr>
-          </w:p>
-        </w:tc>
-        <w:tc>
-          <w:tcPr>
-            <w:tcW w:w="1809" w:type="dxa"/>
-          </w:tcPr>
-          <w:p>
-            <w:pPr>
-              <w:rPr>
-                <w:rFonts w:ascii="Times New Roman" w:hAnsi="Times New Roman" w:cs="Times New Roman"/>
-                <w:sz w:val="26"/>
-                <w:szCs w:val="26"/>
-                <w:lang w:val="en-US"/>
-              </w:rPr>
-            </w:pPr>
-          </w:p>
-        </w:tc>
-        <w:tc>
-          <w:tcPr>
-            <w:tcW w:w="1800" w:type="dxa"/>
-          </w:tcPr>
-          <w:p>
-            <w:pPr>
-              <w:rPr>
-                <w:rFonts w:ascii="Times New Roman" w:hAnsi="Times New Roman" w:cs="Times New Roman"/>
-                <w:sz w:val="26"/>
-                <w:szCs w:val="26"/>
-              </w:rPr>
-            </w:pPr>
-          </w:p>
-        </w:tc>
-      </w:tr>
-      <w:tr>
-        <w:tc>
-          <w:tcPr>
-            <w:tcW w:w="988" w:type="dxa"/>
-          </w:tcPr>
-          <w:p>
-            <w:pPr>
-              <w:pStyle w:val="ListParagraph"/>
-              <w:numPr>
-                <w:ilvl w:val="0"/>
-                <w:numId w:val="2"/>
-              </w:numPr>
-              <w:rPr>
-                <w:rFonts w:ascii="Times New Roman" w:hAnsi="Times New Roman" w:cs="Times New Roman"/>
-                <w:sz w:val="26"/>
-                <w:szCs w:val="26"/>
-              </w:rPr>
-            </w:pPr>
-          </w:p>
-        </w:tc>
-        <w:tc>
-          <w:tcPr>
-            <w:tcW w:w="2615" w:type="dxa"/>
-          </w:tcPr>
-          <w:p>
-            <w:pPr>
-              <w:rPr>
-                <w:rFonts w:ascii="Times New Roman" w:hAnsi="Times New Roman" w:cs="Times New Roman"/>
-                <w:sz w:val="26"/>
-                <w:szCs w:val="26"/>
-                <w:lang w:val="en-US"/>
-              </w:rPr>
-            </w:pPr>
-          </w:p>
-        </w:tc>
-        <w:tc>
-          <w:tcPr>
-            <w:tcW w:w="1804" w:type="dxa"/>
-          </w:tcPr>
-          <w:p>
-            <w:pPr>
-              <w:rPr>
-                <w:rFonts w:ascii="Times New Roman" w:hAnsi="Times New Roman" w:cs="Times New Roman"/>
-                <w:sz w:val="26"/>
-                <w:szCs w:val="26"/>
-                <w:lang w:val="en-US"/>
-              </w:rPr>
-            </w:pPr>
-          </w:p>
-        </w:tc>
-        <w:tc>
-          <w:tcPr>
-            <w:tcW w:w="1809" w:type="dxa"/>
-          </w:tcPr>
-          <w:p>
-            <w:pPr>
-              <w:rPr>
-                <w:rFonts w:ascii="Times New Roman" w:hAnsi="Times New Roman" w:cs="Times New Roman"/>
-                <w:sz w:val="26"/>
-                <w:szCs w:val="26"/>
-                <w:lang w:val="en-US"/>
-              </w:rPr>
-            </w:pPr>
-          </w:p>
-        </w:tc>
-        <w:tc>
-          <w:tcPr>
-            <w:tcW w:w="1800" w:type="dxa"/>
-          </w:tcPr>
-          <w:p>
-            <w:pPr>
-              <w:rPr>
-                <w:rFonts w:ascii="Times New Roman" w:hAnsi="Times New Roman" w:cs="Times New Roman"/>
-                <w:sz w:val="26"/>
-                <w:szCs w:val="26"/>
-              </w:rPr>
-            </w:pPr>
-          </w:p>
-        </w:tc>
-      </w:tr>
-      <w:tr>
-        <w:tc>
-          <w:tcPr>
-            <w:tcW w:w="988" w:type="dxa"/>
-          </w:tcPr>
-          <w:p>
-            <w:pPr>
-              <w:pStyle w:val="ListParagraph"/>
-              <w:numPr>
-                <w:ilvl w:val="0"/>
-                <w:numId w:val="2"/>
-              </w:numPr>
-              <w:rPr>
-                <w:rFonts w:ascii="Times New Roman" w:hAnsi="Times New Roman" w:cs="Times New Roman"/>
-                <w:sz w:val="26"/>
-                <w:szCs w:val="26"/>
-              </w:rPr>
-            </w:pPr>
-          </w:p>
-        </w:tc>
-        <w:tc>
-          <w:tcPr>
-            <w:tcW w:w="2615" w:type="dxa"/>
-          </w:tcPr>
-          <w:p>
-            <w:pPr>
-              <w:rPr>
-                <w:rFonts w:ascii="Times New Roman" w:hAnsi="Times New Roman" w:cs="Times New Roman"/>
-                <w:sz w:val="26"/>
-                <w:szCs w:val="26"/>
-                <w:lang w:val="en-US"/>
-              </w:rPr>
-            </w:pPr>
-          </w:p>
-        </w:tc>
-        <w:tc>
-          <w:tcPr>
-            <w:tcW w:w="1804" w:type="dxa"/>
-          </w:tcPr>
-          <w:p>
-            <w:pPr>
-              <w:rPr>
-                <w:rFonts w:ascii="Times New Roman" w:hAnsi="Times New Roman" w:cs="Times New Roman"/>
-                <w:sz w:val="26"/>
-                <w:szCs w:val="26"/>
-                <w:lang w:val="en-US"/>
-              </w:rPr>
-            </w:pPr>
-          </w:p>
-        </w:tc>
-        <w:tc>
-          <w:tcPr>
-            <w:tcW w:w="1809" w:type="dxa"/>
-          </w:tcPr>
-          <w:p>
-            <w:pPr>
-              <w:rPr>
-                <w:rFonts w:ascii="Times New Roman" w:hAnsi="Times New Roman" w:cs="Times New Roman"/>
-                <w:sz w:val="26"/>
-                <w:szCs w:val="26"/>
-                <w:lang w:val="en-US"/>
-              </w:rPr>
-            </w:pPr>
-          </w:p>
-        </w:tc>
-        <w:tc>
-          <w:tcPr>
-            <w:tcW w:w="1800" w:type="dxa"/>
-          </w:tcPr>
-          <w:p>
-            <w:pPr>
-              <w:rPr>
-                <w:rFonts w:ascii="Times New Roman" w:hAnsi="Times New Roman" w:cs="Times New Roman"/>
-                <w:sz w:val="26"/>
-                <w:szCs w:val="26"/>
-              </w:rPr>
-            </w:pPr>
-          </w:p>
-        </w:tc>
-      </w:tr>
-      <w:tr>
-        <w:tc>
-          <w:tcPr>
-            <w:tcW w:w="988" w:type="dxa"/>
-          </w:tcPr>
-          <w:p>
-            <w:pPr>
-              <w:pStyle w:val="ListParagraph"/>
-              <w:numPr>
-                <w:ilvl w:val="0"/>
-                <w:numId w:val="2"/>
-              </w:numPr>
-              <w:rPr>
-                <w:rFonts w:ascii="Times New Roman" w:hAnsi="Times New Roman" w:cs="Times New Roman"/>
-                <w:sz w:val="26"/>
-                <w:szCs w:val="26"/>
-              </w:rPr>
-            </w:pPr>
-          </w:p>
-        </w:tc>
-        <w:tc>
-          <w:tcPr>
-            <w:tcW w:w="2615" w:type="dxa"/>
-          </w:tcPr>
-          <w:p>
-            <w:pPr>
-              <w:rPr>
-                <w:rFonts w:ascii="Times New Roman" w:hAnsi="Times New Roman" w:cs="Times New Roman"/>
-                <w:sz w:val="26"/>
-                <w:szCs w:val="26"/>
-                <w:lang w:val="en-US"/>
-              </w:rPr>
-            </w:pPr>
-          </w:p>
-        </w:tc>
-        <w:tc>
-          <w:tcPr>
-            <w:tcW w:w="1804" w:type="dxa"/>
-          </w:tcPr>
-          <w:p>
-            <w:pPr>
-              <w:rPr>
-                <w:rFonts w:ascii="Times New Roman" w:hAnsi="Times New Roman" w:cs="Times New Roman"/>
-                <w:sz w:val="26"/>
-                <w:szCs w:val="26"/>
-                <w:lang w:val="en-US"/>
-              </w:rPr>
-            </w:pPr>
-          </w:p>
-        </w:tc>
-        <w:tc>
-          <w:tcPr>
-            <w:tcW w:w="1809" w:type="dxa"/>
-          </w:tcPr>
-          <w:p>
-            <w:pPr>
-              <w:rPr>
-                <w:rFonts w:ascii="Times New Roman" w:hAnsi="Times New Roman" w:cs="Times New Roman"/>
-                <w:sz w:val="26"/>
-                <w:szCs w:val="26"/>
-                <w:lang w:val="en-US"/>
-              </w:rPr>
-            </w:pPr>
-          </w:p>
-        </w:tc>
-        <w:tc>
-          <w:tcPr>
-            <w:tcW w:w="1800" w:type="dxa"/>
-          </w:tcPr>
-          <w:p>
-            <w:pPr>
-              <w:rPr>
-                <w:rFonts w:ascii="Times New Roman" w:hAnsi="Times New Roman" w:cs="Times New Roman"/>
-                <w:sz w:val="26"/>
-                <w:szCs w:val="26"/>
-              </w:rPr>
-            </w:pPr>
-          </w:p>
-        </w:tc>
-      </w:tr>
-      <w:tr>
-        <w:tc>
-          <w:tcPr>
-            <w:tcW w:w="988" w:type="dxa"/>
-          </w:tcPr>
-          <w:p>
-            <w:pPr>
-              <w:pStyle w:val="ListParagraph"/>
-              <w:numPr>
-                <w:ilvl w:val="0"/>
-                <w:numId w:val="2"/>
-              </w:numPr>
-              <w:rPr>
-                <w:rFonts w:ascii="Times New Roman" w:hAnsi="Times New Roman" w:cs="Times New Roman"/>
-                <w:sz w:val="26"/>
-                <w:szCs w:val="26"/>
-              </w:rPr>
-            </w:pPr>
-          </w:p>
-        </w:tc>
-        <w:tc>
-          <w:tcPr>
-            <w:tcW w:w="2615" w:type="dxa"/>
-          </w:tcPr>
-          <w:p>
-            <w:pPr>
-              <w:rPr>
-                <w:rFonts w:ascii="Times New Roman" w:hAnsi="Times New Roman" w:cs="Times New Roman"/>
-                <w:sz w:val="26"/>
-                <w:szCs w:val="26"/>
-                <w:lang w:val="en-US"/>
-              </w:rPr>
-            </w:pPr>
-          </w:p>
-        </w:tc>
-        <w:tc>
-          <w:tcPr>
-            <w:tcW w:w="1804" w:type="dxa"/>
-          </w:tcPr>
-          <w:p>
-            <w:pPr>
-              <w:rPr>
-                <w:rFonts w:ascii="Times New Roman" w:hAnsi="Times New Roman" w:cs="Times New Roman"/>
-                <w:sz w:val="26"/>
-                <w:szCs w:val="26"/>
-                <w:lang w:val="en-US"/>
-              </w:rPr>
-            </w:pPr>
-          </w:p>
-        </w:tc>
-        <w:tc>
-          <w:tcPr>
-            <w:tcW w:w="1809" w:type="dxa"/>
-          </w:tcPr>
-          <w:p>
-            <w:pPr>
-              <w:rPr>
-                <w:rFonts w:ascii="Times New Roman" w:hAnsi="Times New Roman" w:cs="Times New Roman"/>
-                <w:sz w:val="26"/>
-                <w:szCs w:val="26"/>
-                <w:lang w:val="en-US"/>
-              </w:rPr>
-            </w:pPr>
-          </w:p>
-        </w:tc>
-        <w:tc>
-          <w:tcPr>
-            <w:tcW w:w="1800" w:type="dxa"/>
-          </w:tcPr>
-          <w:p>
-            <w:pPr>
-              <w:rPr>
-                <w:rFonts w:ascii="Times New Roman" w:hAnsi="Times New Roman" w:cs="Times New Roman"/>
-                <w:sz w:val="26"/>
-                <w:szCs w:val="26"/>
-              </w:rPr>
-            </w:pPr>
-          </w:p>
-        </w:tc>
-      </w:tr>
-      <w:tr>
-        <w:tc>
-          <w:tcPr>
-            <w:tcW w:w="988" w:type="dxa"/>
-          </w:tcPr>
-          <w:p>
-            <w:pPr>
-              <w:pStyle w:val="ListParagraph"/>
-              <w:numPr>
-                <w:ilvl w:val="0"/>
-                <w:numId w:val="2"/>
-              </w:numPr>
-              <w:rPr>
-                <w:rFonts w:ascii="Times New Roman" w:hAnsi="Times New Roman" w:cs="Times New Roman"/>
-                <w:sz w:val="26"/>
-                <w:szCs w:val="26"/>
-              </w:rPr>
-            </w:pPr>
-          </w:p>
-        </w:tc>
-        <w:tc>
-          <w:tcPr>
-            <w:tcW w:w="2615" w:type="dxa"/>
-          </w:tcPr>
-          <w:p>
-            <w:pPr>
-              <w:rPr>
-                <w:rFonts w:ascii="Times New Roman" w:hAnsi="Times New Roman" w:cs="Times New Roman"/>
-                <w:sz w:val="26"/>
-                <w:szCs w:val="26"/>
-                <w:lang w:val="en-US"/>
-              </w:rPr>
-            </w:pPr>
-          </w:p>
-        </w:tc>
-        <w:tc>
-          <w:tcPr>
-            <w:tcW w:w="1804" w:type="dxa"/>
-          </w:tcPr>
-          <w:p>
-            <w:pPr>
-              <w:rPr>
-                <w:rFonts w:ascii="Times New Roman" w:hAnsi="Times New Roman" w:cs="Times New Roman"/>
-                <w:sz w:val="26"/>
-                <w:szCs w:val="26"/>
-                <w:lang w:val="en-US"/>
-              </w:rPr>
-            </w:pPr>
-          </w:p>
-        </w:tc>
-        <w:tc>
-          <w:tcPr>
-            <w:tcW w:w="1809" w:type="dxa"/>
-          </w:tcPr>
-          <w:p>
-            <w:pPr>
-              <w:rPr>
-                <w:rFonts w:ascii="Times New Roman" w:hAnsi="Times New Roman" w:cs="Times New Roman"/>
-                <w:sz w:val="26"/>
-                <w:szCs w:val="26"/>
-                <w:lang w:val="en-US"/>
-              </w:rPr>
-            </w:pPr>
-          </w:p>
-        </w:tc>
-        <w:tc>
-          <w:tcPr>
-            <w:tcW w:w="1800" w:type="dxa"/>
-          </w:tcPr>
-          <w:p>
-            <w:pPr>
-              <w:rPr>
-                <w:rFonts w:ascii="Times New Roman" w:hAnsi="Times New Roman" w:cs="Times New Roman"/>
-                <w:sz w:val="26"/>
-                <w:szCs w:val="26"/>
-              </w:rPr>
-            </w:pPr>
-          </w:p>
-        </w:tc>
-      </w:tr>
-      <w:tr>
-        <w:tc>
-          <w:tcPr>
-            <w:tcW w:w="988" w:type="dxa"/>
-          </w:tcPr>
-          <w:p>
-            <w:pPr>
-              <w:pStyle w:val="ListParagraph"/>
-              <w:numPr>
-                <w:ilvl w:val="0"/>
-                <w:numId w:val="2"/>
-              </w:numPr>
-              <w:rPr>
-                <w:rFonts w:ascii="Times New Roman" w:hAnsi="Times New Roman" w:cs="Times New Roman"/>
-                <w:sz w:val="26"/>
-                <w:szCs w:val="26"/>
-              </w:rPr>
-            </w:pPr>
-          </w:p>
-        </w:tc>
-        <w:tc>
-          <w:tcPr>
-            <w:tcW w:w="2615" w:type="dxa"/>
-          </w:tcPr>
-          <w:p>
-            <w:pPr>
-              <w:rPr>
-                <w:rFonts w:ascii="Times New Roman" w:hAnsi="Times New Roman" w:cs="Times New Roman"/>
-                <w:sz w:val="26"/>
-                <w:szCs w:val="26"/>
-                <w:lang w:val="en-US"/>
-              </w:rPr>
-            </w:pPr>
-          </w:p>
-        </w:tc>
-        <w:tc>
-          <w:tcPr>
-            <w:tcW w:w="1804" w:type="dxa"/>
-          </w:tcPr>
-          <w:p>
-            <w:pPr>
-              <w:rPr>
-                <w:rFonts w:ascii="Times New Roman" w:hAnsi="Times New Roman" w:cs="Times New Roman"/>
-                <w:sz w:val="26"/>
-                <w:szCs w:val="26"/>
-                <w:lang w:val="en-US"/>
-              </w:rPr>
-            </w:pPr>
-          </w:p>
-        </w:tc>
-        <w:tc>
-          <w:tcPr>
-            <w:tcW w:w="1809" w:type="dxa"/>
-          </w:tcPr>
-          <w:p>
-            <w:pPr>
-              <w:rPr>
-                <w:rFonts w:ascii="Times New Roman" w:hAnsi="Times New Roman" w:cs="Times New Roman"/>
-                <w:sz w:val="26"/>
-                <w:szCs w:val="26"/>
-                <w:lang w:val="en-US"/>
-              </w:rPr>
-            </w:pPr>
-          </w:p>
-        </w:tc>
-        <w:tc>
-          <w:tcPr>
-            <w:tcW w:w="1800" w:type="dxa"/>
-          </w:tcPr>
-          <w:p>
-            <w:pPr>
-              <w:rPr>
-                <w:rFonts w:ascii="Times New Roman" w:hAnsi="Times New Roman" w:cs="Times New Roman"/>
-                <w:sz w:val="26"/>
-                <w:szCs w:val="26"/>
-              </w:rPr>
-            </w:pPr>
-          </w:p>
-        </w:tc>
-      </w:tr>
-      <w:tr>
-        <w:tc>
-          <w:tcPr>
-            <w:tcW w:w="988" w:type="dxa"/>
-          </w:tcPr>
-          <w:p>
-            <w:pPr>
-              <w:pStyle w:val="ListParagraph"/>
-              <w:numPr>
-                <w:ilvl w:val="0"/>
-                <w:numId w:val="2"/>
-              </w:numPr>
-              <w:rPr>
-                <w:rFonts w:ascii="Times New Roman" w:hAnsi="Times New Roman" w:cs="Times New Roman"/>
-                <w:sz w:val="26"/>
-                <w:szCs w:val="26"/>
-              </w:rPr>
-            </w:pPr>
-          </w:p>
-        </w:tc>
-        <w:tc>
-          <w:tcPr>
-            <w:tcW w:w="2615" w:type="dxa"/>
-          </w:tcPr>
-          <w:p>
-            <w:pPr>
-              <w:rPr>
-                <w:rFonts w:ascii="Times New Roman" w:hAnsi="Times New Roman" w:cs="Times New Roman"/>
-                <w:sz w:val="26"/>
-                <w:szCs w:val="26"/>
-                <w:lang w:val="en-US"/>
-              </w:rPr>
-            </w:pPr>
-          </w:p>
-        </w:tc>
-        <w:tc>
-          <w:tcPr>
-            <w:tcW w:w="1804" w:type="dxa"/>
-          </w:tcPr>
-          <w:p>
-            <w:pPr>
-              <w:rPr>
-                <w:rFonts w:ascii="Times New Roman" w:hAnsi="Times New Roman" w:cs="Times New Roman"/>
-                <w:sz w:val="26"/>
-                <w:szCs w:val="26"/>
-                <w:lang w:val="en-US"/>
-              </w:rPr>
-            </w:pPr>
-          </w:p>
-        </w:tc>
-        <w:tc>
-          <w:tcPr>
-            <w:tcW w:w="1809" w:type="dxa"/>
-          </w:tcPr>
-          <w:p>
-            <w:pPr>
-              <w:rPr>
-                <w:rFonts w:ascii="Times New Roman" w:hAnsi="Times New Roman" w:cs="Times New Roman"/>
-                <w:sz w:val="26"/>
-                <w:szCs w:val="26"/>
-                <w:lang w:val="en-US"/>
-              </w:rPr>
-            </w:pPr>
-          </w:p>
-        </w:tc>
-        <w:tc>
-          <w:tcPr>
-            <w:tcW w:w="1800" w:type="dxa"/>
-          </w:tcPr>
-          <w:p>
-            <w:pPr>
-              <w:rPr>
-                <w:rFonts w:ascii="Times New Roman" w:hAnsi="Times New Roman" w:cs="Times New Roman"/>
-                <w:sz w:val="26"/>
-                <w:szCs w:val="26"/>
-              </w:rPr>
-            </w:pPr>
-          </w:p>
-        </w:tc>
-      </w:tr>
-      <w:tr>
-        <w:tc>
-          <w:tcPr>
-            <w:tcW w:w="988" w:type="dxa"/>
-          </w:tcPr>
-          <w:p>
-            <w:pPr>
-              <w:pStyle w:val="ListParagraph"/>
-              <w:numPr>
-                <w:ilvl w:val="0"/>
-                <w:numId w:val="2"/>
-              </w:numPr>
-              <w:rPr>
-                <w:rFonts w:ascii="Times New Roman" w:hAnsi="Times New Roman" w:cs="Times New Roman"/>
-                <w:sz w:val="26"/>
-                <w:szCs w:val="26"/>
-              </w:rPr>
-            </w:pPr>
-          </w:p>
-        </w:tc>
-        <w:tc>
-          <w:tcPr>
-            <w:tcW w:w="2615" w:type="dxa"/>
-          </w:tcPr>
-          <w:p>
-            <w:pPr>
-              <w:rPr>
-                <w:rFonts w:ascii="Times New Roman" w:hAnsi="Times New Roman" w:cs="Times New Roman"/>
-                <w:sz w:val="26"/>
-                <w:szCs w:val="26"/>
-                <w:lang w:val="en-US"/>
-              </w:rPr>
-            </w:pPr>
-          </w:p>
-        </w:tc>
-        <w:tc>
-          <w:tcPr>
-            <w:tcW w:w="1804" w:type="dxa"/>
-          </w:tcPr>
-          <w:p>
-            <w:pPr>
-              <w:rPr>
-                <w:rFonts w:ascii="Times New Roman" w:hAnsi="Times New Roman" w:cs="Times New Roman"/>
-                <w:sz w:val="26"/>
-                <w:szCs w:val="26"/>
-                <w:lang w:val="en-US"/>
-              </w:rPr>
-            </w:pPr>
-          </w:p>
-        </w:tc>
-        <w:tc>
-          <w:tcPr>
-            <w:tcW w:w="1809" w:type="dxa"/>
-          </w:tcPr>
-          <w:p>
-            <w:pPr>
-              <w:rPr>
-                <w:rFonts w:ascii="Times New Roman" w:hAnsi="Times New Roman" w:cs="Times New Roman"/>
-                <w:sz w:val="26"/>
-                <w:szCs w:val="26"/>
-                <w:lang w:val="en-US"/>
-              </w:rPr>
-            </w:pPr>
-          </w:p>
-        </w:tc>
-        <w:tc>
-          <w:tcPr>
-            <w:tcW w:w="1800" w:type="dxa"/>
-          </w:tcPr>
-          <w:p>
-            <w:pPr>
-              <w:rPr>
-                <w:rFonts w:ascii="Times New Roman" w:hAnsi="Times New Roman" w:cs="Times New Roman"/>
-                <w:sz w:val="26"/>
-                <w:szCs w:val="26"/>
-              </w:rPr>
-            </w:pPr>
-          </w:p>
-        </w:tc>
-      </w:tr>
-      <w:tr>
-        <w:tc>
-          <w:tcPr>
-            <w:tcW w:w="988" w:type="dxa"/>
-          </w:tcPr>
-          <w:p>
-            <w:pPr>
-              <w:pStyle w:val="ListParagraph"/>
-              <w:numPr>
-                <w:ilvl w:val="0"/>
-                <w:numId w:val="2"/>
-              </w:numPr>
-              <w:rPr>
-                <w:rFonts w:ascii="Times New Roman" w:hAnsi="Times New Roman" w:cs="Times New Roman"/>
-                <w:sz w:val="26"/>
-                <w:szCs w:val="26"/>
-              </w:rPr>
-            </w:pPr>
-          </w:p>
-        </w:tc>
-        <w:tc>
-          <w:tcPr>
-            <w:tcW w:w="2615" w:type="dxa"/>
-          </w:tcPr>
-          <w:p>
-            <w:pPr>
-              <w:rPr>
-                <w:rFonts w:ascii="Times New Roman" w:hAnsi="Times New Roman" w:cs="Times New Roman"/>
-                <w:sz w:val="26"/>
-                <w:szCs w:val="26"/>
-                <w:lang w:val="en-US"/>
-              </w:rPr>
-            </w:pPr>
-          </w:p>
-        </w:tc>
-        <w:tc>
-          <w:tcPr>
-            <w:tcW w:w="1804" w:type="dxa"/>
-          </w:tcPr>
-          <w:p>
-            <w:pPr>
-              <w:rPr>
-                <w:rFonts w:ascii="Times New Roman" w:hAnsi="Times New Roman" w:cs="Times New Roman"/>
-                <w:sz w:val="26"/>
-                <w:szCs w:val="26"/>
-                <w:lang w:val="en-US"/>
-              </w:rPr>
-            </w:pPr>
-          </w:p>
-        </w:tc>
-        <w:tc>
-          <w:tcPr>
-            <w:tcW w:w="1809" w:type="dxa"/>
-          </w:tcPr>
-          <w:p>
-            <w:pPr>
-              <w:rPr>
-                <w:rFonts w:ascii="Times New Roman" w:hAnsi="Times New Roman" w:cs="Times New Roman"/>
-                <w:sz w:val="26"/>
-                <w:szCs w:val="26"/>
-                <w:lang w:val="en-US"/>
-              </w:rPr>
-            </w:pPr>
-          </w:p>
-        </w:tc>
-        <w:tc>
-          <w:tcPr>
-            <w:tcW w:w="1800" w:type="dxa"/>
-          </w:tcPr>
-          <w:p>
-            <w:pPr>
-              <w:rPr>
-                <w:rFonts w:ascii="Times New Roman" w:hAnsi="Times New Roman" w:cs="Times New Roman"/>
-                <w:sz w:val="26"/>
-                <w:szCs w:val="26"/>
-              </w:rPr>
-            </w:pPr>
-          </w:p>
-        </w:tc>
-      </w:tr>
-      <w:tr>
-        <w:tc>
-          <w:tcPr>
-            <w:tcW w:w="988" w:type="dxa"/>
-          </w:tcPr>
-          <w:p>
-            <w:pPr>
-              <w:pStyle w:val="ListParagraph"/>
-              <w:numPr>
-                <w:ilvl w:val="0"/>
-                <w:numId w:val="2"/>
-              </w:numPr>
-              <w:rPr>
-                <w:rFonts w:ascii="Times New Roman" w:hAnsi="Times New Roman" w:cs="Times New Roman"/>
-                <w:sz w:val="26"/>
-                <w:szCs w:val="26"/>
-              </w:rPr>
-            </w:pPr>
-          </w:p>
-        </w:tc>
-        <w:tc>
-          <w:tcPr>
-            <w:tcW w:w="2615" w:type="dxa"/>
-          </w:tcPr>
-          <w:p>
-            <w:pPr>
-              <w:rPr>
-                <w:rFonts w:ascii="Times New Roman" w:hAnsi="Times New Roman" w:cs="Times New Roman"/>
-                <w:sz w:val="26"/>
-                <w:szCs w:val="26"/>
-                <w:lang w:val="en-US"/>
-              </w:rPr>
-            </w:pPr>
-          </w:p>
-        </w:tc>
-        <w:tc>
-          <w:tcPr>
-            <w:tcW w:w="1804" w:type="dxa"/>
-          </w:tcPr>
-          <w:p>
-            <w:pPr>
-              <w:rPr>
-                <w:rFonts w:ascii="Times New Roman" w:hAnsi="Times New Roman" w:cs="Times New Roman"/>
-                <w:sz w:val="26"/>
-                <w:szCs w:val="26"/>
-                <w:lang w:val="en-US"/>
-              </w:rPr>
-            </w:pPr>
-          </w:p>
-        </w:tc>
-        <w:tc>
-          <w:tcPr>
-            <w:tcW w:w="1809" w:type="dxa"/>
-          </w:tcPr>
-          <w:p>
-            <w:pPr>
-              <w:rPr>
-                <w:rFonts w:ascii="Times New Roman" w:hAnsi="Times New Roman" w:cs="Times New Roman"/>
-                <w:sz w:val="26"/>
-                <w:szCs w:val="26"/>
-                <w:lang w:val="en-US"/>
-              </w:rPr>
-            </w:pPr>
-          </w:p>
-        </w:tc>
-        <w:tc>
-          <w:tcPr>
-            <w:tcW w:w="1800" w:type="dxa"/>
-          </w:tcPr>
-          <w:p>
-            <w:pPr>
-              <w:rPr>
-                <w:rFonts w:ascii="Times New Roman" w:hAnsi="Times New Roman" w:cs="Times New Roman"/>
-                <w:sz w:val="26"/>
-                <w:szCs w:val="26"/>
-              </w:rPr>
-            </w:pPr>
-          </w:p>
-        </w:tc>
-      </w:tr>
-      <w:tr>
-        <w:tc>
-          <w:tcPr>
-            <w:tcW w:w="988" w:type="dxa"/>
-          </w:tcPr>
-          <w:p>
-            <w:pPr>
-              <w:pStyle w:val="ListParagraph"/>
-              <w:numPr>
-                <w:ilvl w:val="0"/>
-                <w:numId w:val="2"/>
-              </w:numPr>
-              <w:rPr>
-                <w:rFonts w:ascii="Times New Roman" w:hAnsi="Times New Roman" w:cs="Times New Roman"/>
-                <w:sz w:val="26"/>
-                <w:szCs w:val="26"/>
-              </w:rPr>
-            </w:pPr>
-          </w:p>
-        </w:tc>
-        <w:tc>
-          <w:tcPr>
-            <w:tcW w:w="2615" w:type="dxa"/>
-          </w:tcPr>
-          <w:p>
-            <w:pPr>
-              <w:rPr>
-                <w:rFonts w:ascii="Times New Roman" w:hAnsi="Times New Roman" w:cs="Times New Roman"/>
-                <w:sz w:val="26"/>
-                <w:szCs w:val="26"/>
-                <w:lang w:val="en-US"/>
-              </w:rPr>
-            </w:pPr>
-          </w:p>
-        </w:tc>
-        <w:tc>
-          <w:tcPr>
-            <w:tcW w:w="1804" w:type="dxa"/>
-          </w:tcPr>
-          <w:p>
-            <w:pPr>
-              <w:rPr>
-                <w:rFonts w:ascii="Times New Roman" w:hAnsi="Times New Roman" w:cs="Times New Roman"/>
-                <w:sz w:val="26"/>
-                <w:szCs w:val="26"/>
-                <w:lang w:val="en-US"/>
-              </w:rPr>
-            </w:pPr>
-          </w:p>
-        </w:tc>
-        <w:tc>
-          <w:tcPr>
-            <w:tcW w:w="1809" w:type="dxa"/>
-          </w:tcPr>
-          <w:p>
-            <w:pPr>
-              <w:rPr>
-                <w:rFonts w:ascii="Times New Roman" w:hAnsi="Times New Roman" w:cs="Times New Roman"/>
-                <w:sz w:val="26"/>
-                <w:szCs w:val="26"/>
-                <w:lang w:val="en-US"/>
-              </w:rPr>
-            </w:pPr>
-          </w:p>
-        </w:tc>
-        <w:tc>
-          <w:tcPr>
-            <w:tcW w:w="1800" w:type="dxa"/>
-          </w:tcPr>
-          <w:p>
-            <w:pPr>
-              <w:rPr>
-                <w:rFonts w:ascii="Times New Roman" w:hAnsi="Times New Roman" w:cs="Times New Roman"/>
-                <w:sz w:val="26"/>
-                <w:szCs w:val="26"/>
-              </w:rPr>
-            </w:pPr>
-          </w:p>
-        </w:tc>
-      </w:tr>
-      <w:tr>
-        <w:tc>
-          <w:tcPr>
-            <w:tcW w:w="988" w:type="dxa"/>
-          </w:tcPr>
-          <w:p>
-            <w:pPr>
-              <w:pStyle w:val="ListParagraph"/>
-              <w:numPr>
-                <w:ilvl w:val="0"/>
-                <w:numId w:val="2"/>
-              </w:numPr>
-              <w:rPr>
-                <w:rFonts w:ascii="Times New Roman" w:hAnsi="Times New Roman" w:cs="Times New Roman"/>
-                <w:sz w:val="26"/>
-                <w:szCs w:val="26"/>
-              </w:rPr>
-            </w:pPr>
-          </w:p>
-        </w:tc>
-        <w:tc>
-          <w:tcPr>
-            <w:tcW w:w="2615" w:type="dxa"/>
-          </w:tcPr>
-          <w:p>
-            <w:pPr>
-              <w:rPr>
-                <w:rFonts w:ascii="Times New Roman" w:hAnsi="Times New Roman" w:cs="Times New Roman"/>
-                <w:sz w:val="26"/>
-                <w:szCs w:val="26"/>
-                <w:lang w:val="en-US"/>
-              </w:rPr>
-            </w:pPr>
-          </w:p>
-        </w:tc>
-        <w:tc>
-          <w:tcPr>
-            <w:tcW w:w="1804" w:type="dxa"/>
-          </w:tcPr>
-          <w:p>
-            <w:pPr>
-              <w:rPr>
-                <w:rFonts w:ascii="Times New Roman" w:hAnsi="Times New Roman" w:cs="Times New Roman"/>
-                <w:sz w:val="26"/>
-                <w:szCs w:val="26"/>
-                <w:lang w:val="en-US"/>
-              </w:rPr>
-            </w:pPr>
-          </w:p>
-        </w:tc>
-        <w:tc>
-          <w:tcPr>
-            <w:tcW w:w="1809" w:type="dxa"/>
-          </w:tcPr>
-          <w:p>
-            <w:pPr>
-              <w:rPr>
-                <w:rFonts w:ascii="Times New Roman" w:hAnsi="Times New Roman" w:cs="Times New Roman"/>
-                <w:sz w:val="26"/>
-                <w:szCs w:val="26"/>
-                <w:lang w:val="en-US"/>
-              </w:rPr>
-            </w:pPr>
-          </w:p>
-        </w:tc>
-        <w:tc>
-          <w:tcPr>
-            <w:tcW w:w="1800" w:type="dxa"/>
-          </w:tcPr>
-          <w:p>
-            <w:pPr>
-              <w:rPr>
-                <w:rFonts w:ascii="Times New Roman" w:hAnsi="Times New Roman" w:cs="Times New Roman"/>
-                <w:sz w:val="26"/>
-                <w:szCs w:val="26"/>
-              </w:rPr>
-            </w:pPr>
-          </w:p>
-        </w:tc>
-      </w:tr>
-      <w:tr>
-        <w:tc>
-          <w:tcPr>
-            <w:tcW w:w="988" w:type="dxa"/>
-          </w:tcPr>
-          <w:p>
-            <w:pPr>
-              <w:pStyle w:val="ListParagraph"/>
-              <w:numPr>
-                <w:ilvl w:val="0"/>
-                <w:numId w:val="2"/>
-              </w:numPr>
-              <w:rPr>
-                <w:rFonts w:ascii="Times New Roman" w:hAnsi="Times New Roman" w:cs="Times New Roman"/>
-                <w:sz w:val="26"/>
-                <w:szCs w:val="26"/>
-              </w:rPr>
-            </w:pPr>
-          </w:p>
-        </w:tc>
-        <w:tc>
-          <w:tcPr>
-            <w:tcW w:w="2615" w:type="dxa"/>
-          </w:tcPr>
-          <w:p>
-            <w:pPr>
-              <w:rPr>
-                <w:rFonts w:ascii="Times New Roman" w:hAnsi="Times New Roman" w:cs="Times New Roman"/>
-                <w:sz w:val="26"/>
-                <w:szCs w:val="26"/>
-                <w:lang w:val="en-US"/>
-              </w:rPr>
-            </w:pPr>
-          </w:p>
-        </w:tc>
-        <w:tc>
-          <w:tcPr>
-            <w:tcW w:w="1804" w:type="dxa"/>
-          </w:tcPr>
-          <w:p>
-            <w:pPr>
-              <w:rPr>
-                <w:rFonts w:ascii="Times New Roman" w:hAnsi="Times New Roman" w:cs="Times New Roman"/>
-                <w:sz w:val="26"/>
-                <w:szCs w:val="26"/>
-                <w:lang w:val="en-US"/>
-              </w:rPr>
-            </w:pPr>
-          </w:p>
-        </w:tc>
-        <w:tc>
-          <w:tcPr>
-            <w:tcW w:w="1809" w:type="dxa"/>
-          </w:tcPr>
-          <w:p>
-            <w:pPr>
-              <w:rPr>
-                <w:rFonts w:ascii="Times New Roman" w:hAnsi="Times New Roman" w:cs="Times New Roman"/>
-                <w:sz w:val="26"/>
-                <w:szCs w:val="26"/>
-                <w:lang w:val="en-US"/>
-              </w:rPr>
-            </w:pPr>
-          </w:p>
-        </w:tc>
-        <w:tc>
-          <w:tcPr>
-            <w:tcW w:w="1800" w:type="dxa"/>
-          </w:tcPr>
-          <w:p>
-            <w:pPr>
-              <w:rPr>
-                <w:rFonts w:ascii="Times New Roman" w:hAnsi="Times New Roman" w:cs="Times New Roman"/>
-                <w:sz w:val="26"/>
-                <w:szCs w:val="26"/>
-              </w:rPr>
-            </w:pPr>
-          </w:p>
-        </w:tc>
-      </w:tr>
-      <w:tr>
-        <w:tc>
-          <w:tcPr>
-            <w:tcW w:w="988" w:type="dxa"/>
-          </w:tcPr>
-          <w:p>
-            <w:pPr>
-              <w:pStyle w:val="ListParagraph"/>
-              <w:numPr>
-                <w:ilvl w:val="0"/>
-                <w:numId w:val="2"/>
-              </w:numPr>
-              <w:rPr>
-                <w:rFonts w:ascii="Times New Roman" w:hAnsi="Times New Roman" w:cs="Times New Roman"/>
-                <w:sz w:val="26"/>
-                <w:szCs w:val="26"/>
-              </w:rPr>
-            </w:pPr>
-          </w:p>
-        </w:tc>
-        <w:tc>
-          <w:tcPr>
-            <w:tcW w:w="2615" w:type="dxa"/>
-          </w:tcPr>
-          <w:p>
-            <w:pPr>
-              <w:rPr>
-                <w:rFonts w:ascii="Times New Roman" w:hAnsi="Times New Roman" w:cs="Times New Roman"/>
-                <w:sz w:val="26"/>
-                <w:szCs w:val="26"/>
-                <w:lang w:val="en-US"/>
-              </w:rPr>
-            </w:pPr>
-          </w:p>
-        </w:tc>
-        <w:tc>
-          <w:tcPr>
-            <w:tcW w:w="1804" w:type="dxa"/>
-          </w:tcPr>
-          <w:p>
-            <w:pPr>
-              <w:rPr>
-                <w:rFonts w:ascii="Times New Roman" w:hAnsi="Times New Roman" w:cs="Times New Roman"/>
-                <w:sz w:val="26"/>
-                <w:szCs w:val="26"/>
-                <w:lang w:val="en-US"/>
-              </w:rPr>
-            </w:pPr>
-          </w:p>
-        </w:tc>
-        <w:tc>
-          <w:tcPr>
-            <w:tcW w:w="1809" w:type="dxa"/>
-          </w:tcPr>
-          <w:p>
-            <w:pPr>
-              <w:rPr>
-                <w:rFonts w:ascii="Times New Roman" w:hAnsi="Times New Roman" w:cs="Times New Roman"/>
-                <w:sz w:val="26"/>
-                <w:szCs w:val="26"/>
-                <w:lang w:val="en-US"/>
-              </w:rPr>
-            </w:pPr>
-          </w:p>
-        </w:tc>
-        <w:tc>
-          <w:tcPr>
-            <w:tcW w:w="1800" w:type="dxa"/>
-          </w:tcPr>
-          <w:p>
-            <w:pPr>
-              <w:rPr>
-                <w:rFonts w:ascii="Times New Roman" w:hAnsi="Times New Roman" w:cs="Times New Roman"/>
-                <w:sz w:val="26"/>
-                <w:szCs w:val="26"/>
-              </w:rPr>
-            </w:pPr>
-          </w:p>
-        </w:tc>
-      </w:tr>
-      <w:tr>
-        <w:tc>
-          <w:tcPr>
-            <w:tcW w:w="988" w:type="dxa"/>
-          </w:tcPr>
-          <w:p>
-            <w:pPr>
-              <w:pStyle w:val="ListParagraph"/>
-              <w:numPr>
-                <w:ilvl w:val="0"/>
-                <w:numId w:val="2"/>
-              </w:numPr>
-              <w:rPr>
-                <w:rFonts w:ascii="Times New Roman" w:hAnsi="Times New Roman" w:cs="Times New Roman"/>
-                <w:sz w:val="26"/>
-                <w:szCs w:val="26"/>
-              </w:rPr>
-            </w:pPr>
-          </w:p>
-        </w:tc>
-        <w:tc>
-          <w:tcPr>
-            <w:tcW w:w="2615" w:type="dxa"/>
-          </w:tcPr>
-          <w:p>
-            <w:pPr>
-              <w:rPr>
-                <w:rFonts w:ascii="Times New Roman" w:hAnsi="Times New Roman" w:cs="Times New Roman"/>
-                <w:sz w:val="26"/>
-                <w:szCs w:val="26"/>
-                <w:lang w:val="en-US"/>
-              </w:rPr>
-            </w:pPr>
-          </w:p>
-        </w:tc>
-        <w:tc>
-          <w:tcPr>
-            <w:tcW w:w="1804" w:type="dxa"/>
-          </w:tcPr>
-          <w:p>
-            <w:pPr>
-              <w:rPr>
-                <w:rFonts w:ascii="Times New Roman" w:hAnsi="Times New Roman" w:cs="Times New Roman"/>
-                <w:sz w:val="26"/>
-                <w:szCs w:val="26"/>
-                <w:lang w:val="en-US"/>
-              </w:rPr>
-            </w:pPr>
-          </w:p>
-        </w:tc>
-        <w:tc>
-          <w:tcPr>
-            <w:tcW w:w="1809" w:type="dxa"/>
-          </w:tcPr>
-          <w:p>
-            <w:pPr>
-              <w:rPr>
-                <w:rFonts w:ascii="Times New Roman" w:hAnsi="Times New Roman" w:cs="Times New Roman"/>
-                <w:sz w:val="26"/>
-                <w:szCs w:val="26"/>
-              </w:rPr>
-            </w:pPr>
-          </w:p>
-        </w:tc>
-        <w:tc>
-          <w:tcPr>
-            <w:tcW w:w="1800" w:type="dxa"/>
-          </w:tcPr>
-          <w:p>
-            <w:pPr>
-              <w:rPr>
-                <w:rFonts w:ascii="Times New Roman" w:hAnsi="Times New Roman" w:cs="Times New Roman"/>
-                <w:sz w:val="26"/>
-                <w:szCs w:val="26"/>
-              </w:rPr>
-            </w:pPr>
-          </w:p>
-        </w:tc>
-      </w:tr>
-      <w:tr>
-        <w:tc>
-          <w:tcPr>
-            <w:tcW w:w="988" w:type="dxa"/>
-          </w:tcPr>
-          <w:p>
-            <w:pPr>
-              <w:pStyle w:val="ListParagraph"/>
-              <w:numPr>
-                <w:ilvl w:val="0"/>
-                <w:numId w:val="2"/>
-              </w:numPr>
-              <w:rPr>
-                <w:rFonts w:ascii="Times New Roman" w:hAnsi="Times New Roman" w:cs="Times New Roman"/>
-                <w:sz w:val="26"/>
-                <w:szCs w:val="26"/>
-              </w:rPr>
-            </w:pPr>
-          </w:p>
-        </w:tc>
-        <w:tc>
-          <w:tcPr>
-            <w:tcW w:w="2615" w:type="dxa"/>
-          </w:tcPr>
-          <w:p>
-            <w:pPr>
-              <w:rPr>
-                <w:rFonts w:ascii="Times New Roman" w:hAnsi="Times New Roman" w:cs="Times New Roman"/>
-                <w:sz w:val="26"/>
-                <w:szCs w:val="26"/>
-                <w:lang w:val="en-US"/>
-              </w:rPr>
-            </w:pPr>
-          </w:p>
-        </w:tc>
-        <w:tc>
-          <w:tcPr>
-            <w:tcW w:w="1804" w:type="dxa"/>
-          </w:tcPr>
-          <w:p>
-            <w:pPr>
-              <w:rPr>
-                <w:rFonts w:ascii="Times New Roman" w:hAnsi="Times New Roman" w:cs="Times New Roman"/>
-                <w:sz w:val="26"/>
-                <w:szCs w:val="26"/>
-                <w:lang w:val="en-US"/>
-              </w:rPr>
-            </w:pPr>
-          </w:p>
-        </w:tc>
-        <w:tc>
-          <w:tcPr>
-            <w:tcW w:w="1809" w:type="dxa"/>
-          </w:tcPr>
-          <w:p>
-            <w:pPr>
-              <w:rPr>
-                <w:rFonts w:ascii="Times New Roman" w:hAnsi="Times New Roman" w:cs="Times New Roman"/>
-                <w:sz w:val="26"/>
-                <w:szCs w:val="26"/>
-              </w:rPr>
-            </w:pPr>
-          </w:p>
-        </w:tc>
-        <w:tc>
-          <w:tcPr>
-            <w:tcW w:w="1800" w:type="dxa"/>
-          </w:tcPr>
-          <w:p>
-            <w:pPr>
-              <w:rPr>
-                <w:rFonts w:ascii="Times New Roman" w:hAnsi="Times New Roman" w:cs="Times New Roman"/>
-                <w:sz w:val="26"/>
-                <w:szCs w:val="26"/>
-              </w:rPr>
-            </w:pPr>
-          </w:p>
-        </w:tc>
-      </w:tr>
-      <w:tr>
-        <w:tc>
-          <w:tcPr>
-            <w:tcW w:w="988" w:type="dxa"/>
-          </w:tcPr>
-          <w:p>
-            <w:pPr>
-              <w:pStyle w:val="ListParagraph"/>
-              <w:numPr>
-                <w:ilvl w:val="0"/>
-                <w:numId w:val="2"/>
-              </w:numPr>
-              <w:rPr>
-                <w:rFonts w:ascii="Times New Roman" w:hAnsi="Times New Roman" w:cs="Times New Roman"/>
-                <w:sz w:val="26"/>
-                <w:szCs w:val="26"/>
-              </w:rPr>
-            </w:pPr>
-          </w:p>
-        </w:tc>
-        <w:tc>
-          <w:tcPr>
-            <w:tcW w:w="2615" w:type="dxa"/>
-          </w:tcPr>
-          <w:p>
-            <w:pPr>
-              <w:rPr>
-                <w:rFonts w:ascii="Times New Roman" w:hAnsi="Times New Roman" w:cs="Times New Roman"/>
-                <w:sz w:val="26"/>
-                <w:szCs w:val="26"/>
-                <w:lang w:val="en-US"/>
-              </w:rPr>
-            </w:pPr>
-          </w:p>
-        </w:tc>
-        <w:tc>
-          <w:tcPr>
-            <w:tcW w:w="1804" w:type="dxa"/>
-          </w:tcPr>
-          <w:p>
-            <w:pPr>
-              <w:rPr>
-                <w:rFonts w:ascii="Times New Roman" w:hAnsi="Times New Roman" w:cs="Times New Roman"/>
-                <w:sz w:val="26"/>
-                <w:szCs w:val="26"/>
-                <w:lang w:val="en-US"/>
-              </w:rPr>
-            </w:pPr>
-          </w:p>
-        </w:tc>
-        <w:tc>
-          <w:tcPr>
-            <w:tcW w:w="1809" w:type="dxa"/>
-          </w:tcPr>
-          <w:p>
-            <w:pPr>
-              <w:rPr>
-                <w:rFonts w:ascii="Times New Roman" w:hAnsi="Times New Roman" w:cs="Times New Roman"/>
-                <w:sz w:val="26"/>
-                <w:szCs w:val="26"/>
-              </w:rPr>
-            </w:pPr>
+            <w:r>
+              <w:rPr>
+                <w:rFonts w:ascii="Times New Roman" w:hAnsi="Times New Roman" w:cs="Times New Roman"/>
+                <w:sz w:val="26"/>
+                <w:szCs w:val="26"/>
+                <w:lang w:val="en-US"/>
+              </w:rPr>
+              <w:t>Mã chức vụ nhân viên</w:t>
+            </w:r>
           </w:p>
         </w:tc>
         <w:tc>

</xml_diff>